<commit_message>
Se actualiza el manual de usuario
Colaboradores: 
Juanchis
Salchi
</commit_message>
<xml_diff>
--- a/Documentos/Manual de Usuario.docx
+++ b/Documentos/Manual de Usuario.docx
@@ -71,7 +71,11 @@
     <w:sdt>
       <w:sdtPr>
         <w:rPr>
-          <w:lang w:val="es-ES"/>
+          <w:rFonts w:ascii="Arial" w:eastAsiaTheme="minorHAnsi" w:hAnsi="Arial" w:cstheme="minorBidi"/>
+          <w:color w:val="auto"/>
+          <w:sz w:val="22"/>
+          <w:szCs w:val="22"/>
+          <w:lang w:val="es-ES" w:eastAsia="en-US"/>
         </w:rPr>
         <w:id w:val="-84921435"/>
         <w:docPartObj>
@@ -81,13 +85,8 @@
       </w:sdtPr>
       <w:sdtEndPr>
         <w:rPr>
-          <w:rFonts w:ascii="Arial" w:eastAsiaTheme="minorHAnsi" w:hAnsi="Arial" w:cstheme="minorBidi"/>
           <w:b/>
           <w:bCs/>
-          <w:color w:val="auto"/>
-          <w:sz w:val="22"/>
-          <w:szCs w:val="22"/>
-          <w:lang w:eastAsia="en-US"/>
         </w:rPr>
       </w:sdtEndPr>
       <w:sdtContent>
@@ -124,7 +123,7 @@
           <w:r>
             <w:fldChar w:fldCharType="separate"/>
           </w:r>
-          <w:hyperlink w:anchor="_Toc485824544" w:history="1">
+          <w:hyperlink w:anchor="_Toc485896891" w:history="1">
             <w:r>
               <w:rPr>
                 <w:rStyle w:val="Hipervnculo"/>
@@ -166,7 +165,7 @@
                 <w:noProof/>
                 <w:webHidden/>
               </w:rPr>
-              <w:instrText xml:space="preserve"> PAGEREF _Toc485824544 \h </w:instrText>
+              <w:instrText xml:space="preserve"> PAGEREF _Toc485896891 \h </w:instrText>
             </w:r>
             <w:r>
               <w:rPr>
@@ -210,7 +209,7 @@
               <w:lang w:eastAsia="es-CO"/>
             </w:rPr>
           </w:pPr>
-          <w:hyperlink w:anchor="_Toc485824545" w:history="1">
+          <w:hyperlink w:anchor="_Toc485896892" w:history="1">
             <w:r>
               <w:rPr>
                 <w:rStyle w:val="Hipervnculo"/>
@@ -252,7 +251,7 @@
                 <w:noProof/>
                 <w:webHidden/>
               </w:rPr>
-              <w:instrText xml:space="preserve"> PAGEREF _Toc485824545 \h </w:instrText>
+              <w:instrText xml:space="preserve"> PAGEREF _Toc485896892 \h </w:instrText>
             </w:r>
             <w:r>
               <w:rPr>
@@ -296,7 +295,7 @@
               <w:lang w:eastAsia="es-CO"/>
             </w:rPr>
           </w:pPr>
-          <w:hyperlink w:anchor="_Toc485824546" w:history="1">
+          <w:hyperlink w:anchor="_Toc485896893" w:history="1">
             <w:r>
               <w:rPr>
                 <w:rStyle w:val="Hipervnculo"/>
@@ -338,7 +337,7 @@
                 <w:noProof/>
                 <w:webHidden/>
               </w:rPr>
-              <w:instrText xml:space="preserve"> PAGEREF _Toc485824546 \h </w:instrText>
+              <w:instrText xml:space="preserve"> PAGEREF _Toc485896893 \h </w:instrText>
             </w:r>
             <w:r>
               <w:rPr>
@@ -382,7 +381,7 @@
               <w:lang w:eastAsia="es-CO"/>
             </w:rPr>
           </w:pPr>
-          <w:hyperlink w:anchor="_Toc485824547" w:history="1">
+          <w:hyperlink w:anchor="_Toc485896894" w:history="1">
             <w:r>
               <w:rPr>
                 <w:rStyle w:val="Hipervnculo"/>
@@ -424,7 +423,7 @@
                 <w:noProof/>
                 <w:webHidden/>
               </w:rPr>
-              <w:instrText xml:space="preserve"> PAGEREF _Toc485824547 \h </w:instrText>
+              <w:instrText xml:space="preserve"> PAGEREF _Toc485896894 \h </w:instrText>
             </w:r>
             <w:r>
               <w:rPr>
@@ -468,7 +467,7 @@
               <w:lang w:eastAsia="es-CO"/>
             </w:rPr>
           </w:pPr>
-          <w:hyperlink w:anchor="_Toc485824548" w:history="1">
+          <w:hyperlink w:anchor="_Toc485896895" w:history="1">
             <w:r>
               <w:rPr>
                 <w:rStyle w:val="Hipervnculo"/>
@@ -510,7 +509,7 @@
                 <w:noProof/>
                 <w:webHidden/>
               </w:rPr>
-              <w:instrText xml:space="preserve"> PAGEREF _Toc485824548 \h </w:instrText>
+              <w:instrText xml:space="preserve"> PAGEREF _Toc485896895 \h </w:instrText>
             </w:r>
             <w:r>
               <w:rPr>
@@ -554,7 +553,7 @@
               <w:lang w:eastAsia="es-CO"/>
             </w:rPr>
           </w:pPr>
-          <w:hyperlink w:anchor="_Toc485824549" w:history="1">
+          <w:hyperlink w:anchor="_Toc485896896" w:history="1">
             <w:r>
               <w:rPr>
                 <w:rStyle w:val="Hipervnculo"/>
@@ -596,7 +595,7 @@
                 <w:noProof/>
                 <w:webHidden/>
               </w:rPr>
-              <w:instrText xml:space="preserve"> PAGEREF _Toc485824549 \h </w:instrText>
+              <w:instrText xml:space="preserve"> PAGEREF _Toc485896896 \h </w:instrText>
             </w:r>
             <w:r>
               <w:rPr>
@@ -640,7 +639,7 @@
               <w:lang w:eastAsia="es-CO"/>
             </w:rPr>
           </w:pPr>
-          <w:hyperlink w:anchor="_Toc485824550" w:history="1">
+          <w:hyperlink w:anchor="_Toc485896897" w:history="1">
             <w:r>
               <w:rPr>
                 <w:rStyle w:val="Hipervnculo"/>
@@ -682,7 +681,7 @@
                 <w:noProof/>
                 <w:webHidden/>
               </w:rPr>
-              <w:instrText xml:space="preserve"> PAGEREF _Toc485824550 \h </w:instrText>
+              <w:instrText xml:space="preserve"> PAGEREF _Toc485896897 \h </w:instrText>
             </w:r>
             <w:r>
               <w:rPr>
@@ -726,7 +725,7 @@
               <w:lang w:eastAsia="es-CO"/>
             </w:rPr>
           </w:pPr>
-          <w:hyperlink w:anchor="_Toc485824551" w:history="1">
+          <w:hyperlink w:anchor="_Toc485896898" w:history="1">
             <w:r>
               <w:rPr>
                 <w:rStyle w:val="Hipervnculo"/>
@@ -768,7 +767,7 @@
                 <w:noProof/>
                 <w:webHidden/>
               </w:rPr>
-              <w:instrText xml:space="preserve"> PAGEREF _Toc485824551 \h </w:instrText>
+              <w:instrText xml:space="preserve"> PAGEREF _Toc485896898 \h </w:instrText>
             </w:r>
             <w:r>
               <w:rPr>
@@ -812,7 +811,7 @@
               <w:lang w:eastAsia="es-CO"/>
             </w:rPr>
           </w:pPr>
-          <w:hyperlink w:anchor="_Toc485824552" w:history="1">
+          <w:hyperlink w:anchor="_Toc485896899" w:history="1">
             <w:r>
               <w:rPr>
                 <w:rStyle w:val="Hipervnculo"/>
@@ -854,7 +853,7 @@
                 <w:noProof/>
                 <w:webHidden/>
               </w:rPr>
-              <w:instrText xml:space="preserve"> PAGEREF _Toc485824552 \h </w:instrText>
+              <w:instrText xml:space="preserve"> PAGEREF _Toc485896899 \h </w:instrText>
             </w:r>
             <w:r>
               <w:rPr>
@@ -898,7 +897,7 @@
               <w:lang w:eastAsia="es-CO"/>
             </w:rPr>
           </w:pPr>
-          <w:hyperlink w:anchor="_Toc485824553" w:history="1">
+          <w:hyperlink w:anchor="_Toc485896900" w:history="1">
             <w:r>
               <w:rPr>
                 <w:rStyle w:val="Hipervnculo"/>
@@ -940,7 +939,7 @@
                 <w:noProof/>
                 <w:webHidden/>
               </w:rPr>
-              <w:instrText xml:space="preserve"> PAGEREF _Toc485824553 \h </w:instrText>
+              <w:instrText xml:space="preserve"> PAGEREF _Toc485896900 \h </w:instrText>
             </w:r>
             <w:r>
               <w:rPr>
@@ -984,7 +983,7 @@
               <w:lang w:eastAsia="es-CO"/>
             </w:rPr>
           </w:pPr>
-          <w:hyperlink w:anchor="_Toc485824554" w:history="1">
+          <w:hyperlink w:anchor="_Toc485896901" w:history="1">
             <w:r>
               <w:rPr>
                 <w:rStyle w:val="Hipervnculo"/>
@@ -1026,7 +1025,7 @@
                 <w:noProof/>
                 <w:webHidden/>
               </w:rPr>
-              <w:instrText xml:space="preserve"> PAGEREF _Toc485824554 \h </w:instrText>
+              <w:instrText xml:space="preserve"> PAGEREF _Toc485896901 \h </w:instrText>
             </w:r>
             <w:r>
               <w:rPr>
@@ -1070,7 +1069,7 @@
               <w:lang w:eastAsia="es-CO"/>
             </w:rPr>
           </w:pPr>
-          <w:hyperlink w:anchor="_Toc485824555" w:history="1">
+          <w:hyperlink w:anchor="_Toc485896902" w:history="1">
             <w:r>
               <w:rPr>
                 <w:rStyle w:val="Hipervnculo"/>
@@ -1112,7 +1111,7 @@
                 <w:noProof/>
                 <w:webHidden/>
               </w:rPr>
-              <w:instrText xml:space="preserve"> PAGEREF _Toc485824555 \h </w:instrText>
+              <w:instrText xml:space="preserve"> PAGEREF _Toc485896902 \h </w:instrText>
             </w:r>
             <w:r>
               <w:rPr>
@@ -1156,7 +1155,7 @@
               <w:lang w:eastAsia="es-CO"/>
             </w:rPr>
           </w:pPr>
-          <w:hyperlink w:anchor="_Toc485824556" w:history="1">
+          <w:hyperlink w:anchor="_Toc485896903" w:history="1">
             <w:r>
               <w:rPr>
                 <w:rStyle w:val="Hipervnculo"/>
@@ -1198,7 +1197,7 @@
                 <w:noProof/>
                 <w:webHidden/>
               </w:rPr>
-              <w:instrText xml:space="preserve"> PAGEREF _Toc485824556 \h </w:instrText>
+              <w:instrText xml:space="preserve"> PAGEREF _Toc485896903 \h </w:instrText>
             </w:r>
             <w:r>
               <w:rPr>
@@ -1242,7 +1241,7 @@
               <w:lang w:eastAsia="es-CO"/>
             </w:rPr>
           </w:pPr>
-          <w:hyperlink w:anchor="_Toc485824557" w:history="1">
+          <w:hyperlink w:anchor="_Toc485896904" w:history="1">
             <w:r>
               <w:rPr>
                 <w:rStyle w:val="Hipervnculo"/>
@@ -1284,7 +1283,7 @@
                 <w:noProof/>
                 <w:webHidden/>
               </w:rPr>
-              <w:instrText xml:space="preserve"> PAGEREF _Toc485824557 \h </w:instrText>
+              <w:instrText xml:space="preserve"> PAGEREF _Toc485896904 \h </w:instrText>
             </w:r>
             <w:r>
               <w:rPr>
@@ -1327,7 +1326,7 @@
               <w:lang w:eastAsia="es-CO"/>
             </w:rPr>
           </w:pPr>
-          <w:hyperlink w:anchor="_Toc485824558" w:history="1">
+          <w:hyperlink w:anchor="_Toc485896905" w:history="1">
             <w:r>
               <w:rPr>
                 <w:rStyle w:val="Hipervnculo"/>
@@ -1354,7 +1353,7 @@
                 <w:noProof/>
                 <w:webHidden/>
               </w:rPr>
-              <w:instrText xml:space="preserve"> PAGEREF _Toc485824558 \h </w:instrText>
+              <w:instrText xml:space="preserve"> PAGEREF _Toc485896905 \h </w:instrText>
             </w:r>
             <w:r>
               <w:rPr>
@@ -1412,7 +1411,7 @@
           <w:numId w:val="5"/>
         </w:numPr>
       </w:pPr>
-      <w:bookmarkStart w:id="0" w:name="_Toc485824544"/>
+      <w:bookmarkStart w:id="0" w:name="_Toc485896891"/>
       <w:r>
         <w:lastRenderedPageBreak/>
         <w:t>Objetivo de la aplicación</w:t>
@@ -1440,7 +1439,7 @@
           <w:numId w:val="3"/>
         </w:numPr>
       </w:pPr>
-      <w:bookmarkStart w:id="1" w:name="_Toc485824545"/>
+      <w:bookmarkStart w:id="1" w:name="_Toc485896892"/>
       <w:r>
         <w:t>Modelo de Ingreso</w:t>
       </w:r>
@@ -1486,7 +1485,7 @@
           <w:numId w:val="3"/>
         </w:numPr>
       </w:pPr>
-      <w:bookmarkStart w:id="2" w:name="_Toc485824546"/>
+      <w:bookmarkStart w:id="2" w:name="_Toc485896893"/>
       <w:r>
         <w:t>Modelo de validación</w:t>
       </w:r>
@@ -1508,7 +1507,7 @@
           <w:numId w:val="3"/>
         </w:numPr>
       </w:pPr>
-      <w:bookmarkStart w:id="3" w:name="_Toc485824547"/>
+      <w:bookmarkStart w:id="3" w:name="_Toc485896894"/>
       <w:r>
         <w:t>Modelo de  Reporte</w:t>
       </w:r>
@@ -1549,7 +1548,7 @@
           <w:numId w:val="5"/>
         </w:numPr>
       </w:pPr>
-      <w:bookmarkStart w:id="4" w:name="_Toc485824548"/>
+      <w:bookmarkStart w:id="4" w:name="_Toc485896895"/>
       <w:r>
         <w:lastRenderedPageBreak/>
         <w:t>Manejo de la aplicación</w:t>
@@ -1565,7 +1564,7 @@
           <w:numId w:val="3"/>
         </w:numPr>
       </w:pPr>
-      <w:bookmarkStart w:id="5" w:name="_Toc485824549"/>
+      <w:bookmarkStart w:id="5" w:name="_Toc485896896"/>
       <w:r>
         <w:t xml:space="preserve">Ingreso de </w:t>
       </w:r>
@@ -1628,7 +1627,13 @@
         </w:numPr>
       </w:pPr>
       <w:r>
-        <w:t>Esta aplicación está desarrollada para trabajar con Windows, por lo cual se deben estar familiarizados con este ambiente de trabajo y conocer aspectos básicos como:</w:t>
+        <w:t xml:space="preserve">Esta aplicación está desarrollada para trabajar con </w:t>
+      </w:r>
+      <w:r>
+        <w:t>cualquier sistema operativo(Windows, Linux y Mac)</w:t>
+      </w:r>
+      <w:r>
+        <w:t>, por lo cual se deben estar familiarizados con este ambiente de trabajo y conocer aspectos básicos como:</w:t>
       </w:r>
     </w:p>
     <w:p>
@@ -1652,7 +1657,7 @@
         </w:numPr>
       </w:pPr>
       <w:r>
-        <w:t>Manejo de Lectora de código de Barras</w:t>
+        <w:t>Manejo de Lector de código de Barras</w:t>
       </w:r>
     </w:p>
     <w:p>
@@ -1675,7 +1680,7 @@
           <w:numId w:val="3"/>
         </w:numPr>
       </w:pPr>
-      <w:bookmarkStart w:id="6" w:name="_Toc485824550"/>
+      <w:bookmarkStart w:id="6" w:name="_Toc485896897"/>
       <w:r>
         <w:t>I</w:t>
       </w:r>
@@ -1794,6 +1799,75 @@
       </w:pPr>
       <w:r>
         <w:rPr>
+          <w:noProof/>
+          <w:lang w:eastAsia="es-CO"/>
+        </w:rPr>
+        <w:lastRenderedPageBreak/>
+        <w:drawing>
+          <wp:anchor distT="0" distB="0" distL="114300" distR="114300" simplePos="0" relativeHeight="251664384" behindDoc="0" locked="0" layoutInCell="1" allowOverlap="1" wp14:anchorId="6F91AE11" wp14:editId="42CFB724">
+            <wp:simplePos x="0" y="0"/>
+            <wp:positionH relativeFrom="column">
+              <wp:posOffset>989713</wp:posOffset>
+            </wp:positionH>
+            <wp:positionV relativeFrom="paragraph">
+              <wp:posOffset>212353</wp:posOffset>
+            </wp:positionV>
+            <wp:extent cx="638175" cy="616585"/>
+            <wp:effectExtent l="0" t="0" r="9525" b="0"/>
+            <wp:wrapSquare wrapText="bothSides"/>
+            <wp:docPr id="7" name="Imagen 7"/>
+            <wp:cNvGraphicFramePr>
+              <a:graphicFrameLocks xmlns:a="http://schemas.openxmlformats.org/drawingml/2006/main" noChangeAspect="1"/>
+            </wp:cNvGraphicFramePr>
+            <a:graphic xmlns:a="http://schemas.openxmlformats.org/drawingml/2006/main">
+              <a:graphicData uri="http://schemas.openxmlformats.org/drawingml/2006/picture">
+                <pic:pic xmlns:pic="http://schemas.openxmlformats.org/drawingml/2006/picture">
+                  <pic:nvPicPr>
+                    <pic:cNvPr id="0" name="Picture 1"/>
+                    <pic:cNvPicPr>
+                      <a:picLocks noChangeAspect="1" noChangeArrowheads="1"/>
+                    </pic:cNvPicPr>
+                  </pic:nvPicPr>
+                  <pic:blipFill>
+                    <a:blip r:embed="rId9">
+                      <a:extLst>
+                        <a:ext uri="{28A0092B-C50C-407E-A947-70E740481C1C}">
+                          <a14:useLocalDpi xmlns:a14="http://schemas.microsoft.com/office/drawing/2010/main" val="0"/>
+                        </a:ext>
+                      </a:extLst>
+                    </a:blip>
+                    <a:srcRect/>
+                    <a:stretch>
+                      <a:fillRect/>
+                    </a:stretch>
+                  </pic:blipFill>
+                  <pic:spPr bwMode="auto">
+                    <a:xfrm>
+                      <a:off x="0" y="0"/>
+                      <a:ext cx="638175" cy="616585"/>
+                    </a:xfrm>
+                    <a:prstGeom prst="rect">
+                      <a:avLst/>
+                    </a:prstGeom>
+                    <a:noFill/>
+                    <a:ln>
+                      <a:noFill/>
+                    </a:ln>
+                  </pic:spPr>
+                </pic:pic>
+              </a:graphicData>
+            </a:graphic>
+            <wp14:sizeRelH relativeFrom="margin">
+              <wp14:pctWidth>0</wp14:pctWidth>
+            </wp14:sizeRelH>
+            <wp14:sizeRelV relativeFrom="margin">
+              <wp14:pctHeight>0</wp14:pctHeight>
+            </wp14:sizeRelV>
+          </wp:anchor>
+        </w:drawing>
+      </w:r>
+      <w:r>
+        <w:rPr>
           <w:b/>
         </w:rPr>
         <w:t>Contraseña</w:t>
@@ -1822,12 +1896,16 @@
         <w:rPr>
           <w:b/>
         </w:rPr>
-        <w:lastRenderedPageBreak/>
         <w:t>Dibujo de la puerta:</w:t>
       </w:r>
       <w:r>
         <w:t xml:space="preserve"> Hacer clic en la imagen cuando ingrese el usuario y la contraseña para ingresar al sistema</w:t>
       </w:r>
+    </w:p>
+    <w:p>
+      <w:pPr>
+        <w:ind w:left="1416"/>
+      </w:pPr>
     </w:p>
     <w:p>
       <w:pPr>
@@ -1877,7 +1955,7 @@
                     <pic:cNvPicPr/>
                   </pic:nvPicPr>
                   <pic:blipFill>
-                    <a:blip r:embed="rId9"/>
+                    <a:blip r:embed="rId10"/>
                     <a:stretch>
                       <a:fillRect/>
                     </a:stretch>
@@ -1904,19 +1982,89 @@
       </w:pPr>
       <w:r>
         <w:rPr>
+          <w:noProof/>
+          <w:lang w:eastAsia="es-CO"/>
+        </w:rPr>
+        <w:drawing>
+          <wp:anchor distT="0" distB="0" distL="114300" distR="114300" simplePos="0" relativeHeight="251666432" behindDoc="0" locked="0" layoutInCell="1" allowOverlap="1" wp14:anchorId="3F7B40E9" wp14:editId="767612CB">
+            <wp:simplePos x="0" y="0"/>
+            <wp:positionH relativeFrom="column">
+              <wp:posOffset>903605</wp:posOffset>
+            </wp:positionH>
+            <wp:positionV relativeFrom="paragraph">
+              <wp:posOffset>10160</wp:posOffset>
+            </wp:positionV>
+            <wp:extent cx="724535" cy="724535"/>
+            <wp:effectExtent l="0" t="0" r="0" b="0"/>
+            <wp:wrapSquare wrapText="bothSides"/>
+            <wp:docPr id="10" name="Imagen 10"/>
+            <wp:cNvGraphicFramePr>
+              <a:graphicFrameLocks xmlns:a="http://schemas.openxmlformats.org/drawingml/2006/main" noChangeAspect="1"/>
+            </wp:cNvGraphicFramePr>
+            <a:graphic xmlns:a="http://schemas.openxmlformats.org/drawingml/2006/main">
+              <a:graphicData uri="http://schemas.openxmlformats.org/drawingml/2006/picture">
+                <pic:pic xmlns:pic="http://schemas.openxmlformats.org/drawingml/2006/picture">
+                  <pic:nvPicPr>
+                    <pic:cNvPr id="0" name="Picture 2"/>
+                    <pic:cNvPicPr>
+                      <a:picLocks noChangeAspect="1" noChangeArrowheads="1"/>
+                    </pic:cNvPicPr>
+                  </pic:nvPicPr>
+                  <pic:blipFill>
+                    <a:blip r:embed="rId11">
+                      <a:extLst>
+                        <a:ext uri="{28A0092B-C50C-407E-A947-70E740481C1C}">
+                          <a14:useLocalDpi xmlns:a14="http://schemas.microsoft.com/office/drawing/2010/main" val="0"/>
+                        </a:ext>
+                      </a:extLst>
+                    </a:blip>
+                    <a:srcRect/>
+                    <a:stretch>
+                      <a:fillRect/>
+                    </a:stretch>
+                  </pic:blipFill>
+                  <pic:spPr bwMode="auto">
+                    <a:xfrm>
+                      <a:off x="0" y="0"/>
+                      <a:ext cx="724535" cy="724535"/>
+                    </a:xfrm>
+                    <a:prstGeom prst="rect">
+                      <a:avLst/>
+                    </a:prstGeom>
+                    <a:noFill/>
+                    <a:ln>
+                      <a:noFill/>
+                    </a:ln>
+                  </pic:spPr>
+                </pic:pic>
+              </a:graphicData>
+            </a:graphic>
+            <wp14:sizeRelH relativeFrom="margin">
+              <wp14:pctWidth>0</wp14:pctWidth>
+            </wp14:sizeRelH>
+            <wp14:sizeRelV relativeFrom="margin">
+              <wp14:pctHeight>0</wp14:pctHeight>
+            </wp14:sizeRelV>
+          </wp:anchor>
+        </w:drawing>
+      </w:r>
+      <w:r>
+        <w:rPr>
           <w:b/>
         </w:rPr>
         <w:t xml:space="preserve">Imagen de la casa: </w:t>
       </w:r>
       <w:r>
-        <w:rPr>
-          <w:b/>
-        </w:rPr>
         <w:t>E</w:t>
       </w:r>
       <w:r>
         <w:t>nvía al usuario a la página del menú principal, solo en el caso de ya haber ingresado por el Login anteriormente, de lo contrario, se enviara al usuario de nuevo al Login.</w:t>
       </w:r>
+    </w:p>
+    <w:p>
+      <w:pPr>
+        <w:ind w:left="1416"/>
+      </w:pPr>
     </w:p>
     <w:p>
       <w:pPr>
@@ -1926,7 +2074,7 @@
           <w:numId w:val="3"/>
         </w:numPr>
       </w:pPr>
-      <w:bookmarkStart w:id="7" w:name="_Toc485824551"/>
+      <w:bookmarkStart w:id="7" w:name="_Toc485896898"/>
       <w:r>
         <w:lastRenderedPageBreak/>
         <w:t>Ingreso de administrador</w:t>
@@ -1966,7 +2114,7 @@
                     <pic:cNvPicPr/>
                   </pic:nvPicPr>
                   <pic:blipFill>
-                    <a:blip r:embed="rId10" cstate="print">
+                    <a:blip r:embed="rId12" cstate="print">
                       <a:extLst>
                         <a:ext uri="{28A0092B-C50C-407E-A947-70E740481C1C}">
                           <a14:useLocalDpi xmlns:a14="http://schemas.microsoft.com/office/drawing/2010/main" val="0"/>
@@ -2012,7 +2160,7 @@
           <w:numId w:val="3"/>
         </w:numPr>
       </w:pPr>
-      <w:bookmarkStart w:id="8" w:name="_Toc485824552"/>
+      <w:bookmarkStart w:id="8" w:name="_Toc485896899"/>
       <w:r>
         <w:t>Registro de usuar</w:t>
       </w:r>
@@ -2057,7 +2205,7 @@
                     <pic:cNvPicPr/>
                   </pic:nvPicPr>
                   <pic:blipFill>
-                    <a:blip r:embed="rId11" cstate="print">
+                    <a:blip r:embed="rId13" cstate="print">
                       <a:extLst>
                         <a:ext uri="{28A0092B-C50C-407E-A947-70E740481C1C}">
                           <a14:useLocalDpi xmlns:a14="http://schemas.microsoft.com/office/drawing/2010/main" val="0"/>
@@ -2237,6 +2385,74 @@
       </w:pPr>
       <w:r>
         <w:rPr>
+          <w:noProof/>
+          <w:lang w:eastAsia="es-CO"/>
+        </w:rPr>
+        <w:drawing>
+          <wp:anchor distT="0" distB="0" distL="114300" distR="114300" simplePos="0" relativeHeight="251667456" behindDoc="0" locked="0" layoutInCell="1" allowOverlap="1" wp14:anchorId="5EBAF0DD" wp14:editId="44B72FC4">
+            <wp:simplePos x="0" y="0"/>
+            <wp:positionH relativeFrom="column">
+              <wp:posOffset>1300744</wp:posOffset>
+            </wp:positionH>
+            <wp:positionV relativeFrom="paragraph">
+              <wp:posOffset>281221</wp:posOffset>
+            </wp:positionV>
+            <wp:extent cx="638175" cy="573405"/>
+            <wp:effectExtent l="0" t="0" r="9525" b="0"/>
+            <wp:wrapSquare wrapText="bothSides"/>
+            <wp:docPr id="18" name="Imagen 18"/>
+            <wp:cNvGraphicFramePr>
+              <a:graphicFrameLocks xmlns:a="http://schemas.openxmlformats.org/drawingml/2006/main" noChangeAspect="1"/>
+            </wp:cNvGraphicFramePr>
+            <a:graphic xmlns:a="http://schemas.openxmlformats.org/drawingml/2006/main">
+              <a:graphicData uri="http://schemas.openxmlformats.org/drawingml/2006/picture">
+                <pic:pic xmlns:pic="http://schemas.openxmlformats.org/drawingml/2006/picture">
+                  <pic:nvPicPr>
+                    <pic:cNvPr id="0" name="Picture 4"/>
+                    <pic:cNvPicPr>
+                      <a:picLocks noChangeAspect="1" noChangeArrowheads="1"/>
+                    </pic:cNvPicPr>
+                  </pic:nvPicPr>
+                  <pic:blipFill>
+                    <a:blip r:embed="rId14">
+                      <a:extLst>
+                        <a:ext uri="{28A0092B-C50C-407E-A947-70E740481C1C}">
+                          <a14:useLocalDpi xmlns:a14="http://schemas.microsoft.com/office/drawing/2010/main" val="0"/>
+                        </a:ext>
+                      </a:extLst>
+                    </a:blip>
+                    <a:srcRect/>
+                    <a:stretch>
+                      <a:fillRect/>
+                    </a:stretch>
+                  </pic:blipFill>
+                  <pic:spPr bwMode="auto">
+                    <a:xfrm>
+                      <a:off x="0" y="0"/>
+                      <a:ext cx="638175" cy="573405"/>
+                    </a:xfrm>
+                    <a:prstGeom prst="rect">
+                      <a:avLst/>
+                    </a:prstGeom>
+                    <a:noFill/>
+                    <a:ln>
+                      <a:noFill/>
+                    </a:ln>
+                  </pic:spPr>
+                </pic:pic>
+              </a:graphicData>
+            </a:graphic>
+            <wp14:sizeRelH relativeFrom="margin">
+              <wp14:pctWidth>0</wp14:pctWidth>
+            </wp14:sizeRelH>
+            <wp14:sizeRelV relativeFrom="margin">
+              <wp14:pctHeight>0</wp14:pctHeight>
+            </wp14:sizeRelV>
+          </wp:anchor>
+        </w:drawing>
+      </w:r>
+      <w:r>
+        <w:rPr>
           <w:b/>
         </w:rPr>
         <w:t>Confirmar Contraseña:</w:t>
@@ -2281,6 +2497,80 @@
       <w:r>
         <w:rPr>
           <w:b/>
+          <w:noProof/>
+          <w:lang w:eastAsia="es-CO"/>
+        </w:rPr>
+        <w:drawing>
+          <wp:anchor distT="0" distB="0" distL="114300" distR="114300" simplePos="0" relativeHeight="251668480" behindDoc="0" locked="0" layoutInCell="1" allowOverlap="1" wp14:anchorId="381E9163" wp14:editId="07BC5683">
+            <wp:simplePos x="0" y="0"/>
+            <wp:positionH relativeFrom="column">
+              <wp:posOffset>1317578</wp:posOffset>
+            </wp:positionH>
+            <wp:positionV relativeFrom="paragraph">
+              <wp:posOffset>222742</wp:posOffset>
+            </wp:positionV>
+            <wp:extent cx="621030" cy="478155"/>
+            <wp:effectExtent l="0" t="0" r="7620" b="0"/>
+            <wp:wrapSquare wrapText="bothSides"/>
+            <wp:docPr id="19" name="Imagen 19"/>
+            <wp:cNvGraphicFramePr>
+              <a:graphicFrameLocks xmlns:a="http://schemas.openxmlformats.org/drawingml/2006/main" noChangeAspect="1"/>
+            </wp:cNvGraphicFramePr>
+            <a:graphic xmlns:a="http://schemas.openxmlformats.org/drawingml/2006/main">
+              <a:graphicData uri="http://schemas.openxmlformats.org/drawingml/2006/picture">
+                <pic:pic xmlns:pic="http://schemas.openxmlformats.org/drawingml/2006/picture">
+                  <pic:nvPicPr>
+                    <pic:cNvPr id="0" name="Picture 5"/>
+                    <pic:cNvPicPr>
+                      <a:picLocks noChangeAspect="1" noChangeArrowheads="1"/>
+                    </pic:cNvPicPr>
+                  </pic:nvPicPr>
+                  <pic:blipFill>
+                    <a:blip r:embed="rId15">
+                      <a:extLst>
+                        <a:ext uri="{28A0092B-C50C-407E-A947-70E740481C1C}">
+                          <a14:useLocalDpi xmlns:a14="http://schemas.microsoft.com/office/drawing/2010/main" val="0"/>
+                        </a:ext>
+                      </a:extLst>
+                    </a:blip>
+                    <a:srcRect/>
+                    <a:stretch>
+                      <a:fillRect/>
+                    </a:stretch>
+                  </pic:blipFill>
+                  <pic:spPr bwMode="auto">
+                    <a:xfrm>
+                      <a:off x="0" y="0"/>
+                      <a:ext cx="621030" cy="478155"/>
+                    </a:xfrm>
+                    <a:prstGeom prst="rect">
+                      <a:avLst/>
+                    </a:prstGeom>
+                    <a:noFill/>
+                    <a:ln>
+                      <a:noFill/>
+                    </a:ln>
+                  </pic:spPr>
+                </pic:pic>
+              </a:graphicData>
+            </a:graphic>
+            <wp14:sizeRelH relativeFrom="margin">
+              <wp14:pctWidth>0</wp14:pctWidth>
+            </wp14:sizeRelH>
+            <wp14:sizeRelV relativeFrom="margin">
+              <wp14:pctHeight>0</wp14:pctHeight>
+            </wp14:sizeRelV>
+          </wp:anchor>
+        </w:drawing>
+      </w:r>
+    </w:p>
+    <w:p>
+      <w:pPr>
+        <w:ind w:left="1980"/>
+      </w:pPr>
+      <w:r>
+        <w:rPr>
+          <w:b/>
         </w:rPr>
         <w:t>Imagen cancelar:</w:t>
       </w:r>
@@ -2293,6 +2583,11 @@
       <w:r>
         <w:t>nvía al usuario al menú principal</w:t>
       </w:r>
+    </w:p>
+    <w:p>
+      <w:pPr>
+        <w:ind w:left="1980"/>
+      </w:pPr>
     </w:p>
     <w:p>
       <w:pPr>
@@ -2327,7 +2622,7 @@
                     <pic:cNvPicPr/>
                   </pic:nvPicPr>
                   <pic:blipFill>
-                    <a:blip r:embed="rId12" cstate="print">
+                    <a:blip r:embed="rId16" cstate="print">
                       <a:extLst>
                         <a:ext uri="{28A0092B-C50C-407E-A947-70E740481C1C}">
                           <a14:useLocalDpi xmlns:a14="http://schemas.microsoft.com/office/drawing/2010/main" val="0"/>
@@ -2372,7 +2667,16 @@
         <w:t>ermite al usuario ver las personas que han sido registrada hasta el momento, la tabla permite editar</w:t>
       </w:r>
       <w:r>
-        <w:t xml:space="preserve"> (imagen del lápiz en el papel)</w:t>
+        <w:t xml:space="preserve"> (imagen del </w:t>
+      </w:r>
+      <w:proofErr w:type="gramStart"/>
+      <w:r>
+        <w:lastRenderedPageBreak/>
+        <w:t>lápiz</w:t>
+      </w:r>
+      <w:proofErr w:type="gramEnd"/>
+      <w:r>
+        <w:t xml:space="preserve"> en el papel)</w:t>
       </w:r>
       <w:r>
         <w:t xml:space="preserve"> o eliminar un registro</w:t>
@@ -2392,7 +2696,6 @@
         <w:rPr>
           <w:b/>
         </w:rPr>
-        <w:lastRenderedPageBreak/>
         <w:t xml:space="preserve">Campos a modificar: </w:t>
       </w:r>
       <w:r>
@@ -2480,7 +2783,7 @@
                     <pic:cNvPicPr/>
                   </pic:nvPicPr>
                   <pic:blipFill>
-                    <a:blip r:embed="rId13" cstate="print">
+                    <a:blip r:embed="rId17" cstate="print">
                       <a:extLst>
                         <a:ext uri="{28A0092B-C50C-407E-A947-70E740481C1C}">
                           <a14:useLocalDpi xmlns:a14="http://schemas.microsoft.com/office/drawing/2010/main" val="0"/>
@@ -2551,7 +2854,7 @@
           <w:numId w:val="3"/>
         </w:numPr>
       </w:pPr>
-      <w:bookmarkStart w:id="9" w:name="_Toc485824553"/>
+      <w:bookmarkStart w:id="9" w:name="_Toc485896900"/>
       <w:r>
         <w:t>Registro de personal</w:t>
       </w:r>
@@ -2605,7 +2908,6 @@
           <w:noProof/>
           <w:lang w:eastAsia="es-CO"/>
         </w:rPr>
-        <w:lastRenderedPageBreak/>
         <w:drawing>
           <wp:anchor distT="0" distB="0" distL="114300" distR="114300" simplePos="0" relativeHeight="251663360" behindDoc="0" locked="0" layoutInCell="1" allowOverlap="1">
             <wp:simplePos x="0" y="0"/>
@@ -2630,7 +2932,7 @@
                     <pic:cNvPicPr/>
                   </pic:nvPicPr>
                   <pic:blipFill>
-                    <a:blip r:embed="rId14" cstate="print">
+                    <a:blip r:embed="rId18" cstate="print">
                       <a:extLst>
                         <a:ext uri="{28A0092B-C50C-407E-A947-70E740481C1C}">
                           <a14:useLocalDpi xmlns:a14="http://schemas.microsoft.com/office/drawing/2010/main" val="0"/>
@@ -2731,7 +3033,7 @@
                     <pic:cNvPicPr/>
                   </pic:nvPicPr>
                   <pic:blipFill>
-                    <a:blip r:embed="rId15"/>
+                    <a:blip r:embed="rId19"/>
                     <a:stretch>
                       <a:fillRect/>
                     </a:stretch>
@@ -2952,6 +3254,73 @@
         <w:rPr>
           <w:b/>
         </w:rPr>
+        <w:drawing>
+          <wp:anchor distT="0" distB="0" distL="114300" distR="114300" simplePos="0" relativeHeight="251670528" behindDoc="0" locked="0" layoutInCell="1" allowOverlap="1" wp14:anchorId="18A8F60F" wp14:editId="24F46156">
+            <wp:simplePos x="0" y="0"/>
+            <wp:positionH relativeFrom="column">
+              <wp:posOffset>1352658</wp:posOffset>
+            </wp:positionH>
+            <wp:positionV relativeFrom="paragraph">
+              <wp:posOffset>7884</wp:posOffset>
+            </wp:positionV>
+            <wp:extent cx="542925" cy="487680"/>
+            <wp:effectExtent l="0" t="0" r="9525" b="7620"/>
+            <wp:wrapSquare wrapText="bothSides"/>
+            <wp:docPr id="20" name="Imagen 20"/>
+            <wp:cNvGraphicFramePr>
+              <a:graphicFrameLocks xmlns:a="http://schemas.openxmlformats.org/drawingml/2006/main" noChangeAspect="1"/>
+            </wp:cNvGraphicFramePr>
+            <a:graphic xmlns:a="http://schemas.openxmlformats.org/drawingml/2006/main">
+              <a:graphicData uri="http://schemas.openxmlformats.org/drawingml/2006/picture">
+                <pic:pic xmlns:pic="http://schemas.openxmlformats.org/drawingml/2006/picture">
+                  <pic:nvPicPr>
+                    <pic:cNvPr id="0" name="Picture 4"/>
+                    <pic:cNvPicPr>
+                      <a:picLocks noChangeAspect="1" noChangeArrowheads="1"/>
+                    </pic:cNvPicPr>
+                  </pic:nvPicPr>
+                  <pic:blipFill>
+                    <a:blip r:embed="rId14">
+                      <a:extLst>
+                        <a:ext uri="{28A0092B-C50C-407E-A947-70E740481C1C}">
+                          <a14:useLocalDpi xmlns:a14="http://schemas.microsoft.com/office/drawing/2010/main" val="0"/>
+                        </a:ext>
+                      </a:extLst>
+                    </a:blip>
+                    <a:srcRect/>
+                    <a:stretch>
+                      <a:fillRect/>
+                    </a:stretch>
+                  </pic:blipFill>
+                  <pic:spPr bwMode="auto">
+                    <a:xfrm>
+                      <a:off x="0" y="0"/>
+                      <a:ext cx="542925" cy="487680"/>
+                    </a:xfrm>
+                    <a:prstGeom prst="rect">
+                      <a:avLst/>
+                    </a:prstGeom>
+                    <a:noFill/>
+                    <a:ln>
+                      <a:noFill/>
+                    </a:ln>
+                  </pic:spPr>
+                </pic:pic>
+              </a:graphicData>
+            </a:graphic>
+            <wp14:sizeRelH relativeFrom="margin">
+              <wp14:pctWidth>0</wp14:pctWidth>
+            </wp14:sizeRelH>
+            <wp14:sizeRelV relativeFrom="margin">
+              <wp14:pctHeight>0</wp14:pctHeight>
+            </wp14:sizeRelV>
+          </wp:anchor>
+        </w:drawing>
+      </w:r>
+      <w:r>
+        <w:rPr>
+          <w:b/>
+        </w:rPr>
         <w:t>Imagen de guardar:</w:t>
       </w:r>
       <w:r>
@@ -2966,6 +3335,78 @@
         <w:rPr>
           <w:b/>
         </w:rPr>
+        <w:drawing>
+          <wp:anchor distT="0" distB="0" distL="114300" distR="114300" simplePos="0" relativeHeight="251671552" behindDoc="0" locked="0" layoutInCell="1" allowOverlap="1" wp14:anchorId="3E6D1BE5" wp14:editId="7AD3F947">
+            <wp:simplePos x="0" y="0"/>
+            <wp:positionH relativeFrom="column">
+              <wp:posOffset>1334602</wp:posOffset>
+            </wp:positionH>
+            <wp:positionV relativeFrom="paragraph">
+              <wp:posOffset>166885</wp:posOffset>
+            </wp:positionV>
+            <wp:extent cx="560705" cy="431165"/>
+            <wp:effectExtent l="0" t="0" r="0" b="6985"/>
+            <wp:wrapSquare wrapText="bothSides"/>
+            <wp:docPr id="21" name="Imagen 21"/>
+            <wp:cNvGraphicFramePr>
+              <a:graphicFrameLocks xmlns:a="http://schemas.openxmlformats.org/drawingml/2006/main" noChangeAspect="1"/>
+            </wp:cNvGraphicFramePr>
+            <a:graphic xmlns:a="http://schemas.openxmlformats.org/drawingml/2006/main">
+              <a:graphicData uri="http://schemas.openxmlformats.org/drawingml/2006/picture">
+                <pic:pic xmlns:pic="http://schemas.openxmlformats.org/drawingml/2006/picture">
+                  <pic:nvPicPr>
+                    <pic:cNvPr id="0" name="Picture 5"/>
+                    <pic:cNvPicPr>
+                      <a:picLocks noChangeAspect="1" noChangeArrowheads="1"/>
+                    </pic:cNvPicPr>
+                  </pic:nvPicPr>
+                  <pic:blipFill>
+                    <a:blip r:embed="rId15">
+                      <a:extLst>
+                        <a:ext uri="{28A0092B-C50C-407E-A947-70E740481C1C}">
+                          <a14:useLocalDpi xmlns:a14="http://schemas.microsoft.com/office/drawing/2010/main" val="0"/>
+                        </a:ext>
+                      </a:extLst>
+                    </a:blip>
+                    <a:srcRect/>
+                    <a:stretch>
+                      <a:fillRect/>
+                    </a:stretch>
+                  </pic:blipFill>
+                  <pic:spPr bwMode="auto">
+                    <a:xfrm>
+                      <a:off x="0" y="0"/>
+                      <a:ext cx="560705" cy="431165"/>
+                    </a:xfrm>
+                    <a:prstGeom prst="rect">
+                      <a:avLst/>
+                    </a:prstGeom>
+                    <a:noFill/>
+                    <a:ln>
+                      <a:noFill/>
+                    </a:ln>
+                  </pic:spPr>
+                </pic:pic>
+              </a:graphicData>
+            </a:graphic>
+            <wp14:sizeRelH relativeFrom="margin">
+              <wp14:pctWidth>0</wp14:pctWidth>
+            </wp14:sizeRelH>
+            <wp14:sizeRelV relativeFrom="margin">
+              <wp14:pctHeight>0</wp14:pctHeight>
+            </wp14:sizeRelV>
+          </wp:anchor>
+        </w:drawing>
+      </w:r>
+    </w:p>
+    <w:p>
+      <w:pPr>
+        <w:ind w:left="2124"/>
+      </w:pPr>
+      <w:r>
+        <w:rPr>
+          <w:b/>
+        </w:rPr>
         <w:t>Imagen de cancelar:</w:t>
       </w:r>
       <w:r>
@@ -2976,6 +3417,74 @@
       <w:pPr>
         <w:ind w:left="2124"/>
       </w:pPr>
+    </w:p>
+    <w:p>
+      <w:pPr>
+        <w:ind w:left="2124"/>
+      </w:pPr>
+      <w:r>
+        <w:rPr>
+          <w:b/>
+          <w:noProof/>
+          <w:lang w:eastAsia="es-CO"/>
+        </w:rPr>
+        <w:drawing>
+          <wp:anchor distT="0" distB="0" distL="114300" distR="114300" simplePos="0" relativeHeight="251672576" behindDoc="0" locked="0" layoutInCell="1" allowOverlap="1">
+            <wp:simplePos x="0" y="0"/>
+            <wp:positionH relativeFrom="column">
+              <wp:posOffset>1352514</wp:posOffset>
+            </wp:positionH>
+            <wp:positionV relativeFrom="paragraph">
+              <wp:posOffset>3858</wp:posOffset>
+            </wp:positionV>
+            <wp:extent cx="508959" cy="477930"/>
+            <wp:effectExtent l="0" t="0" r="5715" b="0"/>
+            <wp:wrapSquare wrapText="bothSides"/>
+            <wp:docPr id="22" name="Imagen 22"/>
+            <wp:cNvGraphicFramePr>
+              <a:graphicFrameLocks xmlns:a="http://schemas.openxmlformats.org/drawingml/2006/main" noChangeAspect="1"/>
+            </wp:cNvGraphicFramePr>
+            <a:graphic xmlns:a="http://schemas.openxmlformats.org/drawingml/2006/main">
+              <a:graphicData uri="http://schemas.openxmlformats.org/drawingml/2006/picture">
+                <pic:pic xmlns:pic="http://schemas.openxmlformats.org/drawingml/2006/picture">
+                  <pic:nvPicPr>
+                    <pic:cNvPr id="0" name="Picture 6"/>
+                    <pic:cNvPicPr>
+                      <a:picLocks noChangeAspect="1" noChangeArrowheads="1"/>
+                    </pic:cNvPicPr>
+                  </pic:nvPicPr>
+                  <pic:blipFill>
+                    <a:blip r:embed="rId20">
+                      <a:extLst>
+                        <a:ext uri="{28A0092B-C50C-407E-A947-70E740481C1C}">
+                          <a14:useLocalDpi xmlns:a14="http://schemas.microsoft.com/office/drawing/2010/main" val="0"/>
+                        </a:ext>
+                      </a:extLst>
+                    </a:blip>
+                    <a:srcRect/>
+                    <a:stretch>
+                      <a:fillRect/>
+                    </a:stretch>
+                  </pic:blipFill>
+                  <pic:spPr bwMode="auto">
+                    <a:xfrm>
+                      <a:off x="0" y="0"/>
+                      <a:ext cx="508959" cy="477930"/>
+                    </a:xfrm>
+                    <a:prstGeom prst="rect">
+                      <a:avLst/>
+                    </a:prstGeom>
+                    <a:noFill/>
+                    <a:ln>
+                      <a:noFill/>
+                    </a:ln>
+                  </pic:spPr>
+                </pic:pic>
+              </a:graphicData>
+            </a:graphic>
+          </wp:anchor>
+        </w:drawing>
+      </w:r>
       <w:r>
         <w:rPr>
           <w:b/>
@@ -3092,9 +3601,8 @@
           <w:numId w:val="3"/>
         </w:numPr>
       </w:pPr>
-      <w:bookmarkStart w:id="10" w:name="_Toc485824554"/>
-      <w:r>
-        <w:lastRenderedPageBreak/>
+      <w:bookmarkStart w:id="10" w:name="_Toc485896901"/>
+      <w:r>
         <w:t>Control de entrada y salida</w:t>
       </w:r>
       <w:r>
@@ -3135,7 +3643,7 @@
                     <pic:cNvPicPr/>
                   </pic:nvPicPr>
                   <pic:blipFill>
-                    <a:blip r:embed="rId16"/>
+                    <a:blip r:embed="rId21"/>
                     <a:stretch>
                       <a:fillRect/>
                     </a:stretch>
@@ -3235,6 +3743,82 @@
     <w:p>
       <w:pPr>
         <w:ind w:left="2124"/>
+        <w:rPr>
+          <w:b/>
+        </w:rPr>
+      </w:pPr>
+      <w:r>
+        <w:rPr>
+          <w:noProof/>
+          <w:lang w:eastAsia="es-CO"/>
+        </w:rPr>
+        <w:drawing>
+          <wp:anchor distT="0" distB="0" distL="114300" distR="114300" simplePos="0" relativeHeight="251665408" behindDoc="0" locked="0" layoutInCell="1" allowOverlap="1" wp14:anchorId="3736FD62" wp14:editId="53A35B5D">
+            <wp:simplePos x="0" y="0"/>
+            <wp:positionH relativeFrom="column">
+              <wp:posOffset>1429816</wp:posOffset>
+            </wp:positionH>
+            <wp:positionV relativeFrom="paragraph">
+              <wp:posOffset>16654</wp:posOffset>
+            </wp:positionV>
+            <wp:extent cx="664210" cy="568960"/>
+            <wp:effectExtent l="0" t="0" r="2540" b="2540"/>
+            <wp:wrapSquare wrapText="bothSides"/>
+            <wp:docPr id="17" name="Imagen 17"/>
+            <wp:cNvGraphicFramePr>
+              <a:graphicFrameLocks xmlns:a="http://schemas.openxmlformats.org/drawingml/2006/main" noChangeAspect="1"/>
+            </wp:cNvGraphicFramePr>
+            <a:graphic xmlns:a="http://schemas.openxmlformats.org/drawingml/2006/main">
+              <a:graphicData uri="http://schemas.openxmlformats.org/drawingml/2006/picture">
+                <pic:pic xmlns:pic="http://schemas.openxmlformats.org/drawingml/2006/picture">
+                  <pic:nvPicPr>
+                    <pic:cNvPr id="0" name="Picture 3"/>
+                    <pic:cNvPicPr>
+                      <a:picLocks noChangeAspect="1" noChangeArrowheads="1"/>
+                    </pic:cNvPicPr>
+                  </pic:nvPicPr>
+                  <pic:blipFill>
+                    <a:blip r:embed="rId22">
+                      <a:extLst>
+                        <a:ext uri="{28A0092B-C50C-407E-A947-70E740481C1C}">
+                          <a14:useLocalDpi xmlns:a14="http://schemas.microsoft.com/office/drawing/2010/main" val="0"/>
+                        </a:ext>
+                      </a:extLst>
+                    </a:blip>
+                    <a:srcRect/>
+                    <a:stretch>
+                      <a:fillRect/>
+                    </a:stretch>
+                  </pic:blipFill>
+                  <pic:spPr bwMode="auto">
+                    <a:xfrm>
+                      <a:off x="0" y="0"/>
+                      <a:ext cx="664210" cy="568960"/>
+                    </a:xfrm>
+                    <a:prstGeom prst="rect">
+                      <a:avLst/>
+                    </a:prstGeom>
+                    <a:noFill/>
+                    <a:ln>
+                      <a:noFill/>
+                    </a:ln>
+                  </pic:spPr>
+                </pic:pic>
+              </a:graphicData>
+            </a:graphic>
+            <wp14:sizeRelH relativeFrom="margin">
+              <wp14:pctWidth>0</wp14:pctWidth>
+            </wp14:sizeRelH>
+            <wp14:sizeRelV relativeFrom="margin">
+              <wp14:pctHeight>0</wp14:pctHeight>
+            </wp14:sizeRelV>
+          </wp:anchor>
+        </w:drawing>
+      </w:r>
+    </w:p>
+    <w:p>
+      <w:pPr>
+        <w:ind w:left="2124"/>
       </w:pPr>
       <w:r>
         <w:rPr>
@@ -3292,7 +3876,7 @@
                     <pic:cNvPicPr/>
                   </pic:nvPicPr>
                   <pic:blipFill>
-                    <a:blip r:embed="rId17"/>
+                    <a:blip r:embed="rId23"/>
                     <a:stretch>
                       <a:fillRect/>
                     </a:stretch>
@@ -3403,6 +3987,73 @@
         <w:rPr>
           <w:b/>
         </w:rPr>
+        <w:drawing>
+          <wp:anchor distT="0" distB="0" distL="114300" distR="114300" simplePos="0" relativeHeight="251674624" behindDoc="0" locked="0" layoutInCell="1" allowOverlap="1" wp14:anchorId="66958C64" wp14:editId="1237D90F">
+            <wp:simplePos x="0" y="0"/>
+            <wp:positionH relativeFrom="column">
+              <wp:posOffset>1395095</wp:posOffset>
+            </wp:positionH>
+            <wp:positionV relativeFrom="paragraph">
+              <wp:posOffset>432435</wp:posOffset>
+            </wp:positionV>
+            <wp:extent cx="499745" cy="410845"/>
+            <wp:effectExtent l="0" t="0" r="0" b="8255"/>
+            <wp:wrapSquare wrapText="bothSides"/>
+            <wp:docPr id="23" name="Imagen 23"/>
+            <wp:cNvGraphicFramePr>
+              <a:graphicFrameLocks xmlns:a="http://schemas.openxmlformats.org/drawingml/2006/main" noChangeAspect="1"/>
+            </wp:cNvGraphicFramePr>
+            <a:graphic xmlns:a="http://schemas.openxmlformats.org/drawingml/2006/main">
+              <a:graphicData uri="http://schemas.openxmlformats.org/drawingml/2006/picture">
+                <pic:pic xmlns:pic="http://schemas.openxmlformats.org/drawingml/2006/picture">
+                  <pic:nvPicPr>
+                    <pic:cNvPr id="0" name="Picture 4"/>
+                    <pic:cNvPicPr>
+                      <a:picLocks noChangeAspect="1" noChangeArrowheads="1"/>
+                    </pic:cNvPicPr>
+                  </pic:nvPicPr>
+                  <pic:blipFill>
+                    <a:blip r:embed="rId14">
+                      <a:extLst>
+                        <a:ext uri="{28A0092B-C50C-407E-A947-70E740481C1C}">
+                          <a14:useLocalDpi xmlns:a14="http://schemas.microsoft.com/office/drawing/2010/main" val="0"/>
+                        </a:ext>
+                      </a:extLst>
+                    </a:blip>
+                    <a:srcRect/>
+                    <a:stretch>
+                      <a:fillRect/>
+                    </a:stretch>
+                  </pic:blipFill>
+                  <pic:spPr bwMode="auto">
+                    <a:xfrm>
+                      <a:off x="0" y="0"/>
+                      <a:ext cx="499745" cy="410845"/>
+                    </a:xfrm>
+                    <a:prstGeom prst="rect">
+                      <a:avLst/>
+                    </a:prstGeom>
+                    <a:noFill/>
+                    <a:ln>
+                      <a:noFill/>
+                    </a:ln>
+                  </pic:spPr>
+                </pic:pic>
+              </a:graphicData>
+            </a:graphic>
+            <wp14:sizeRelH relativeFrom="margin">
+              <wp14:pctWidth>0</wp14:pctWidth>
+            </wp14:sizeRelH>
+            <wp14:sizeRelV relativeFrom="margin">
+              <wp14:pctHeight>0</wp14:pctHeight>
+            </wp14:sizeRelV>
+          </wp:anchor>
+        </w:drawing>
+      </w:r>
+      <w:r>
+        <w:rPr>
+          <w:b/>
+        </w:rPr>
         <w:t>Observaciones:</w:t>
       </w:r>
       <w:r>
@@ -3439,6 +4090,73 @@
       <w:pPr>
         <w:ind w:left="2124"/>
       </w:pPr>
+      <w:r>
+        <w:rPr>
+          <w:b/>
+        </w:rPr>
+        <w:drawing>
+          <wp:anchor distT="0" distB="0" distL="114300" distR="114300" simplePos="0" relativeHeight="251675648" behindDoc="0" locked="0" layoutInCell="1" allowOverlap="1" wp14:anchorId="333BA1BD" wp14:editId="11B8901A">
+            <wp:simplePos x="0" y="0"/>
+            <wp:positionH relativeFrom="column">
+              <wp:posOffset>1386840</wp:posOffset>
+            </wp:positionH>
+            <wp:positionV relativeFrom="paragraph">
+              <wp:posOffset>10160</wp:posOffset>
+            </wp:positionV>
+            <wp:extent cx="508635" cy="431165"/>
+            <wp:effectExtent l="0" t="0" r="5715" b="6985"/>
+            <wp:wrapSquare wrapText="bothSides"/>
+            <wp:docPr id="24" name="Imagen 24"/>
+            <wp:cNvGraphicFramePr>
+              <a:graphicFrameLocks xmlns:a="http://schemas.openxmlformats.org/drawingml/2006/main" noChangeAspect="1"/>
+            </wp:cNvGraphicFramePr>
+            <a:graphic xmlns:a="http://schemas.openxmlformats.org/drawingml/2006/main">
+              <a:graphicData uri="http://schemas.openxmlformats.org/drawingml/2006/picture">
+                <pic:pic xmlns:pic="http://schemas.openxmlformats.org/drawingml/2006/picture">
+                  <pic:nvPicPr>
+                    <pic:cNvPr id="0" name="Picture 5"/>
+                    <pic:cNvPicPr>
+                      <a:picLocks noChangeAspect="1" noChangeArrowheads="1"/>
+                    </pic:cNvPicPr>
+                  </pic:nvPicPr>
+                  <pic:blipFill>
+                    <a:blip r:embed="rId15">
+                      <a:extLst>
+                        <a:ext uri="{28A0092B-C50C-407E-A947-70E740481C1C}">
+                          <a14:useLocalDpi xmlns:a14="http://schemas.microsoft.com/office/drawing/2010/main" val="0"/>
+                        </a:ext>
+                      </a:extLst>
+                    </a:blip>
+                    <a:srcRect/>
+                    <a:stretch>
+                      <a:fillRect/>
+                    </a:stretch>
+                  </pic:blipFill>
+                  <pic:spPr bwMode="auto">
+                    <a:xfrm>
+                      <a:off x="0" y="0"/>
+                      <a:ext cx="508635" cy="431165"/>
+                    </a:xfrm>
+                    <a:prstGeom prst="rect">
+                      <a:avLst/>
+                    </a:prstGeom>
+                    <a:noFill/>
+                    <a:ln>
+                      <a:noFill/>
+                    </a:ln>
+                  </pic:spPr>
+                </pic:pic>
+              </a:graphicData>
+            </a:graphic>
+            <wp14:sizeRelH relativeFrom="margin">
+              <wp14:pctWidth>0</wp14:pctWidth>
+            </wp14:sizeRelH>
+            <wp14:sizeRelV relativeFrom="margin">
+              <wp14:pctHeight>0</wp14:pctHeight>
+            </wp14:sizeRelV>
+          </wp:anchor>
+        </w:drawing>
+      </w:r>
       <w:r>
         <w:rPr>
           <w:b/>
@@ -3463,7 +4181,7 @@
           <w:numId w:val="3"/>
         </w:numPr>
       </w:pPr>
-      <w:bookmarkStart w:id="11" w:name="_Toc485824555"/>
+      <w:bookmarkStart w:id="11" w:name="_Toc485896902"/>
       <w:r>
         <w:t>Reportes</w:t>
       </w:r>
@@ -3512,7 +4230,7 @@
                     <pic:cNvPicPr/>
                   </pic:nvPicPr>
                   <pic:blipFill>
-                    <a:blip r:embed="rId18"/>
+                    <a:blip r:embed="rId24"/>
                     <a:stretch>
                       <a:fillRect/>
                     </a:stretch>
@@ -3703,13 +4421,7 @@
           <w:b/>
         </w:rPr>
         <w:tab/>
-        <w:t>Reporte Entrada totales</w:t>
-      </w:r>
-      <w:r>
-        <w:rPr>
-          <w:b/>
-        </w:rPr>
-        <w:t>:</w:t>
+        <w:t>Reporte Entrada totales:</w:t>
       </w:r>
     </w:p>
     <w:p>
@@ -3740,6 +4452,171 @@
       </w:pPr>
       <w:r>
         <w:t>Permite ver la cantidad por una gráfica de las personas que han entrado desde la fecha inicial hasta la fecha final</w:t>
+      </w:r>
+    </w:p>
+    <w:p>
+      <w:pPr>
+        <w:ind w:left="2124" w:firstLine="9"/>
+        <w:rPr>
+          <w:b/>
+        </w:rPr>
+      </w:pPr>
+      <w:r>
+        <w:rPr>
+          <w:noProof/>
+          <w:lang w:eastAsia="es-CO"/>
+        </w:rPr>
+        <w:drawing>
+          <wp:anchor distT="0" distB="0" distL="114300" distR="114300" simplePos="0" relativeHeight="251676672" behindDoc="0" locked="0" layoutInCell="1" allowOverlap="1" wp14:anchorId="3CD98579" wp14:editId="7FE23856">
+            <wp:simplePos x="0" y="0"/>
+            <wp:positionH relativeFrom="column">
+              <wp:posOffset>1361069</wp:posOffset>
+            </wp:positionH>
+            <wp:positionV relativeFrom="paragraph">
+              <wp:posOffset>5643</wp:posOffset>
+            </wp:positionV>
+            <wp:extent cx="629285" cy="629285"/>
+            <wp:effectExtent l="0" t="0" r="0" b="0"/>
+            <wp:wrapSquare wrapText="bothSides"/>
+            <wp:docPr id="16" name="Imagen 16"/>
+            <wp:cNvGraphicFramePr>
+              <a:graphicFrameLocks xmlns:a="http://schemas.openxmlformats.org/drawingml/2006/main" noChangeAspect="1"/>
+            </wp:cNvGraphicFramePr>
+            <a:graphic xmlns:a="http://schemas.openxmlformats.org/drawingml/2006/main">
+              <a:graphicData uri="http://schemas.openxmlformats.org/drawingml/2006/picture">
+                <pic:pic xmlns:pic="http://schemas.openxmlformats.org/drawingml/2006/picture">
+                  <pic:nvPicPr>
+                    <pic:cNvPr id="0" name="Picture 2"/>
+                    <pic:cNvPicPr>
+                      <a:picLocks noChangeAspect="1" noChangeArrowheads="1"/>
+                    </pic:cNvPicPr>
+                  </pic:nvPicPr>
+                  <pic:blipFill>
+                    <a:blip r:embed="rId11">
+                      <a:extLst>
+                        <a:ext uri="{28A0092B-C50C-407E-A947-70E740481C1C}">
+                          <a14:useLocalDpi xmlns:a14="http://schemas.microsoft.com/office/drawing/2010/main" val="0"/>
+                        </a:ext>
+                      </a:extLst>
+                    </a:blip>
+                    <a:srcRect/>
+                    <a:stretch>
+                      <a:fillRect/>
+                    </a:stretch>
+                  </pic:blipFill>
+                  <pic:spPr bwMode="auto">
+                    <a:xfrm>
+                      <a:off x="0" y="0"/>
+                      <a:ext cx="629285" cy="629285"/>
+                    </a:xfrm>
+                    <a:prstGeom prst="rect">
+                      <a:avLst/>
+                    </a:prstGeom>
+                    <a:noFill/>
+                    <a:ln>
+                      <a:noFill/>
+                    </a:ln>
+                  </pic:spPr>
+                </pic:pic>
+              </a:graphicData>
+            </a:graphic>
+            <wp14:sizeRelH relativeFrom="margin">
+              <wp14:pctWidth>0</wp14:pctWidth>
+            </wp14:sizeRelH>
+            <wp14:sizeRelV relativeFrom="margin">
+              <wp14:pctHeight>0</wp14:pctHeight>
+            </wp14:sizeRelV>
+          </wp:anchor>
+        </w:drawing>
+      </w:r>
+      <w:r>
+        <w:rPr>
+          <w:b/>
+        </w:rPr>
+        <w:t>Imagen de la casa:</w:t>
+      </w:r>
+    </w:p>
+    <w:p>
+      <w:pPr>
+        <w:ind w:left="2124" w:firstLine="9"/>
+      </w:pPr>
+      <w:r>
+        <w:t>Envía al usuario al menú principal del aplicativo</w:t>
+      </w:r>
+    </w:p>
+    <w:p>
+      <w:pPr>
+        <w:pStyle w:val="Ttulo3"/>
+        <w:ind w:left="2160"/>
+      </w:pPr>
+      <w:bookmarkStart w:id="12" w:name="_Toc485896903"/>
+      <w:r>
+        <w:rPr>
+          <w:noProof/>
+          <w:lang w:eastAsia="es-CO"/>
+        </w:rPr>
+        <w:drawing>
+          <wp:anchor distT="0" distB="0" distL="114300" distR="114300" simplePos="0" relativeHeight="251677696" behindDoc="0" locked="0" layoutInCell="1" allowOverlap="1" wp14:anchorId="06EF26F4" wp14:editId="1FB6242D">
+            <wp:simplePos x="0" y="0"/>
+            <wp:positionH relativeFrom="column">
+              <wp:posOffset>4638675</wp:posOffset>
+            </wp:positionH>
+            <wp:positionV relativeFrom="paragraph">
+              <wp:posOffset>181514</wp:posOffset>
+            </wp:positionV>
+            <wp:extent cx="551815" cy="591820"/>
+            <wp:effectExtent l="0" t="0" r="635" b="0"/>
+            <wp:wrapSquare wrapText="bothSides"/>
+            <wp:docPr id="25" name="Imagen 25"/>
+            <wp:cNvGraphicFramePr>
+              <a:graphicFrameLocks xmlns:a="http://schemas.openxmlformats.org/drawingml/2006/main" noChangeAspect="1"/>
+            </wp:cNvGraphicFramePr>
+            <a:graphic xmlns:a="http://schemas.openxmlformats.org/drawingml/2006/main">
+              <a:graphicData uri="http://schemas.openxmlformats.org/drawingml/2006/picture">
+                <pic:pic xmlns:pic="http://schemas.openxmlformats.org/drawingml/2006/picture">
+                  <pic:nvPicPr>
+                    <pic:cNvPr id="0" name="Picture 7"/>
+                    <pic:cNvPicPr>
+                      <a:picLocks noChangeAspect="1" noChangeArrowheads="1"/>
+                    </pic:cNvPicPr>
+                  </pic:nvPicPr>
+                  <pic:blipFill>
+                    <a:blip r:embed="rId25">
+                      <a:extLst>
+                        <a:ext uri="{28A0092B-C50C-407E-A947-70E740481C1C}">
+                          <a14:useLocalDpi xmlns:a14="http://schemas.microsoft.com/office/drawing/2010/main" val="0"/>
+                        </a:ext>
+                      </a:extLst>
+                    </a:blip>
+                    <a:srcRect/>
+                    <a:stretch>
+                      <a:fillRect/>
+                    </a:stretch>
+                  </pic:blipFill>
+                  <pic:spPr bwMode="auto">
+                    <a:xfrm>
+                      <a:off x="0" y="0"/>
+                      <a:ext cx="551815" cy="591820"/>
+                    </a:xfrm>
+                    <a:prstGeom prst="rect">
+                      <a:avLst/>
+                    </a:prstGeom>
+                    <a:noFill/>
+                    <a:ln>
+                      <a:noFill/>
+                    </a:ln>
+                  </pic:spPr>
+                </pic:pic>
+              </a:graphicData>
+            </a:graphic>
+            <wp14:sizeRelH relativeFrom="margin">
+              <wp14:pctWidth>0</wp14:pctWidth>
+            </wp14:sizeRelH>
+            <wp14:sizeRelV relativeFrom="margin">
+              <wp14:pctHeight>0</wp14:pctHeight>
+            </wp14:sizeRelV>
+          </wp:anchor>
+        </w:drawing>
       </w:r>
     </w:p>
     <w:p>
@@ -3750,7 +4627,6 @@
           <w:numId w:val="3"/>
         </w:numPr>
       </w:pPr>
-      <w:bookmarkStart w:id="12" w:name="_Toc485824556"/>
       <w:r>
         <w:t>Imagen de la puerta (</w:t>
       </w:r>
@@ -3788,9 +4664,8 @@
           <w:numId w:val="3"/>
         </w:numPr>
       </w:pPr>
-      <w:bookmarkStart w:id="13" w:name="_Toc485824557"/>
-      <w:r>
-        <w:lastRenderedPageBreak/>
+      <w:bookmarkStart w:id="13" w:name="_Toc485896904"/>
+      <w:r>
         <w:t>Ingreso de</w:t>
       </w:r>
       <w:r>
@@ -3806,9 +4681,7 @@
         <w:pStyle w:val="Ttulo3"/>
         <w:ind w:left="2160"/>
       </w:pPr>
-      <w:bookmarkStart w:id="14" w:name="_Toc485824558"/>
-      <w:bookmarkStart w:id="15" w:name="_GoBack"/>
-      <w:bookmarkEnd w:id="15"/>
+      <w:bookmarkStart w:id="14" w:name="_Toc485896905"/>
       <w:r>
         <w:t>Control de entrada y salida:</w:t>
       </w:r>
@@ -3847,7 +4720,7 @@
                     <pic:cNvPicPr/>
                   </pic:nvPicPr>
                   <pic:blipFill>
-                    <a:blip r:embed="rId16"/>
+                    <a:blip r:embed="rId21"/>
                     <a:stretch>
                       <a:fillRect/>
                     </a:stretch>
@@ -4001,7 +4874,7 @@
                     <pic:cNvPicPr/>
                   </pic:nvPicPr>
                   <pic:blipFill>
-                    <a:blip r:embed="rId17"/>
+                    <a:blip r:embed="rId23"/>
                     <a:stretch>
                       <a:fillRect/>
                     </a:stretch>
@@ -4105,6 +4978,70 @@
         <w:ind w:left="2124"/>
       </w:pPr>
       <w:r>
+        <w:drawing>
+          <wp:anchor distT="0" distB="0" distL="114300" distR="114300" simplePos="0" relativeHeight="251679744" behindDoc="0" locked="0" layoutInCell="1" allowOverlap="1" wp14:anchorId="6A9BFD0E" wp14:editId="7D47E1D7">
+            <wp:simplePos x="0" y="0"/>
+            <wp:positionH relativeFrom="column">
+              <wp:posOffset>1379855</wp:posOffset>
+            </wp:positionH>
+            <wp:positionV relativeFrom="paragraph">
+              <wp:posOffset>9632</wp:posOffset>
+            </wp:positionV>
+            <wp:extent cx="499745" cy="410845"/>
+            <wp:effectExtent l="0" t="0" r="0" b="8255"/>
+            <wp:wrapSquare wrapText="bothSides"/>
+            <wp:docPr id="26" name="Imagen 26"/>
+            <wp:cNvGraphicFramePr>
+              <a:graphicFrameLocks xmlns:a="http://schemas.openxmlformats.org/drawingml/2006/main" noChangeAspect="1"/>
+            </wp:cNvGraphicFramePr>
+            <a:graphic xmlns:a="http://schemas.openxmlformats.org/drawingml/2006/main">
+              <a:graphicData uri="http://schemas.openxmlformats.org/drawingml/2006/picture">
+                <pic:pic xmlns:pic="http://schemas.openxmlformats.org/drawingml/2006/picture">
+                  <pic:nvPicPr>
+                    <pic:cNvPr id="0" name="Picture 4"/>
+                    <pic:cNvPicPr>
+                      <a:picLocks noChangeAspect="1" noChangeArrowheads="1"/>
+                    </pic:cNvPicPr>
+                  </pic:nvPicPr>
+                  <pic:blipFill>
+                    <a:blip r:embed="rId14">
+                      <a:extLst>
+                        <a:ext uri="{28A0092B-C50C-407E-A947-70E740481C1C}">
+                          <a14:useLocalDpi xmlns:a14="http://schemas.microsoft.com/office/drawing/2010/main" val="0"/>
+                        </a:ext>
+                      </a:extLst>
+                    </a:blip>
+                    <a:srcRect/>
+                    <a:stretch>
+                      <a:fillRect/>
+                    </a:stretch>
+                  </pic:blipFill>
+                  <pic:spPr bwMode="auto">
+                    <a:xfrm>
+                      <a:off x="0" y="0"/>
+                      <a:ext cx="499745" cy="410845"/>
+                    </a:xfrm>
+                    <a:prstGeom prst="rect">
+                      <a:avLst/>
+                    </a:prstGeom>
+                    <a:noFill/>
+                    <a:ln>
+                      <a:noFill/>
+                    </a:ln>
+                  </pic:spPr>
+                </pic:pic>
+              </a:graphicData>
+            </a:graphic>
+            <wp14:sizeRelH relativeFrom="margin">
+              <wp14:pctWidth>0</wp14:pctWidth>
+            </wp14:sizeRelH>
+            <wp14:sizeRelV relativeFrom="margin">
+              <wp14:pctHeight>0</wp14:pctHeight>
+            </wp14:sizeRelV>
+          </wp:anchor>
+        </w:drawing>
+      </w:r>
+      <w:r>
         <w:rPr>
           <w:b/>
         </w:rPr>
@@ -4119,6 +5056,70 @@
         <w:ind w:left="2124"/>
       </w:pPr>
       <w:r>
+        <w:drawing>
+          <wp:anchor distT="0" distB="0" distL="114300" distR="114300" simplePos="0" relativeHeight="251680768" behindDoc="0" locked="0" layoutInCell="1" allowOverlap="1" wp14:anchorId="3DD8A484" wp14:editId="3B2C2B9A">
+            <wp:simplePos x="0" y="0"/>
+            <wp:positionH relativeFrom="column">
+              <wp:posOffset>1371600</wp:posOffset>
+            </wp:positionH>
+            <wp:positionV relativeFrom="paragraph">
+              <wp:posOffset>35667</wp:posOffset>
+            </wp:positionV>
+            <wp:extent cx="508635" cy="431165"/>
+            <wp:effectExtent l="0" t="0" r="5715" b="6985"/>
+            <wp:wrapSquare wrapText="bothSides"/>
+            <wp:docPr id="27" name="Imagen 27"/>
+            <wp:cNvGraphicFramePr>
+              <a:graphicFrameLocks xmlns:a="http://schemas.openxmlformats.org/drawingml/2006/main" noChangeAspect="1"/>
+            </wp:cNvGraphicFramePr>
+            <a:graphic xmlns:a="http://schemas.openxmlformats.org/drawingml/2006/main">
+              <a:graphicData uri="http://schemas.openxmlformats.org/drawingml/2006/picture">
+                <pic:pic xmlns:pic="http://schemas.openxmlformats.org/drawingml/2006/picture">
+                  <pic:nvPicPr>
+                    <pic:cNvPr id="0" name="Picture 5"/>
+                    <pic:cNvPicPr>
+                      <a:picLocks noChangeAspect="1" noChangeArrowheads="1"/>
+                    </pic:cNvPicPr>
+                  </pic:nvPicPr>
+                  <pic:blipFill>
+                    <a:blip r:embed="rId15">
+                      <a:extLst>
+                        <a:ext uri="{28A0092B-C50C-407E-A947-70E740481C1C}">
+                          <a14:useLocalDpi xmlns:a14="http://schemas.microsoft.com/office/drawing/2010/main" val="0"/>
+                        </a:ext>
+                      </a:extLst>
+                    </a:blip>
+                    <a:srcRect/>
+                    <a:stretch>
+                      <a:fillRect/>
+                    </a:stretch>
+                  </pic:blipFill>
+                  <pic:spPr bwMode="auto">
+                    <a:xfrm>
+                      <a:off x="0" y="0"/>
+                      <a:ext cx="508635" cy="431165"/>
+                    </a:xfrm>
+                    <a:prstGeom prst="rect">
+                      <a:avLst/>
+                    </a:prstGeom>
+                    <a:noFill/>
+                    <a:ln>
+                      <a:noFill/>
+                    </a:ln>
+                  </pic:spPr>
+                </pic:pic>
+              </a:graphicData>
+            </a:graphic>
+            <wp14:sizeRelH relativeFrom="margin">
+              <wp14:pctWidth>0</wp14:pctWidth>
+            </wp14:sizeRelH>
+            <wp14:sizeRelV relativeFrom="margin">
+              <wp14:pctHeight>0</wp14:pctHeight>
+            </wp14:sizeRelV>
+          </wp:anchor>
+        </w:drawing>
+      </w:r>
+      <w:r>
         <w:rPr>
           <w:b/>
         </w:rPr>
@@ -4127,14 +5128,415 @@
       <w:r>
         <w:t>limpia la información de los campos y envía de nuevo al formulario de Control de entrada y salida</w:t>
       </w:r>
+    </w:p>
+    <w:p>
+      <w:bookmarkStart w:id="15" w:name="_GoBack"/>
+      <w:bookmarkEnd w:id="15"/>
     </w:p>
     <w:p/>
     <w:p/>
+    <w:p>
+      <w:r>
+        <w:br w:type="page"/>
+      </w:r>
+    </w:p>
+    <w:p>
+      <w:pPr>
+        <w:pStyle w:val="Ttulo1"/>
+        <w:numPr>
+          <w:ilvl w:val="0"/>
+          <w:numId w:val="3"/>
+        </w:numPr>
+      </w:pPr>
+      <w:r>
+        <w:lastRenderedPageBreak/>
+        <w:t>Glosario</w:t>
+      </w:r>
+    </w:p>
+    <w:p>
+      <w:pPr>
+        <w:ind w:left="708"/>
+        <w:rPr>
+          <w:b/>
+        </w:rPr>
+      </w:pPr>
+    </w:p>
+    <w:p>
+      <w:pPr>
+        <w:ind w:left="708"/>
+        <w:rPr>
+          <w:b/>
+        </w:rPr>
+      </w:pPr>
+    </w:p>
+    <w:p>
+      <w:pPr>
+        <w:ind w:left="708"/>
+        <w:rPr>
+          <w:b/>
+        </w:rPr>
+      </w:pPr>
+      <w:r>
+        <w:rPr>
+          <w:b/>
+        </w:rPr>
+        <w:t xml:space="preserve">CRAS: </w:t>
+      </w:r>
+    </w:p>
+    <w:p>
+      <w:pPr>
+        <w:ind w:left="708"/>
+        <w:rPr>
+          <w:b/>
+        </w:rPr>
+      </w:pPr>
+      <w:r>
+        <w:rPr>
+          <w:b/>
+        </w:rPr>
+        <w:t xml:space="preserve">Excel: </w:t>
+      </w:r>
+      <w:r>
+        <w:t>Hoja de cálculo del programa de Microsoft Excel</w:t>
+      </w:r>
+      <w:r>
+        <w:rPr>
+          <w:b/>
+        </w:rPr>
+        <w:t xml:space="preserve"> </w:t>
+      </w:r>
+    </w:p>
+    <w:p>
+      <w:pPr>
+        <w:ind w:left="708"/>
+        <w:rPr>
+          <w:b/>
+        </w:rPr>
+      </w:pPr>
+      <w:r>
+        <w:rPr>
+          <w:b/>
+        </w:rPr>
+        <w:t xml:space="preserve">PDF: </w:t>
+      </w:r>
+      <w:r>
+        <w:t>Lector de documentos del programa Adobe Reader</w:t>
+      </w:r>
+    </w:p>
+    <w:p>
+      <w:pPr>
+        <w:ind w:left="708"/>
+        <w:rPr>
+          <w:b/>
+        </w:rPr>
+      </w:pPr>
+      <w:r>
+        <w:rPr>
+          <w:b/>
+        </w:rPr>
+        <w:t>Validación</w:t>
+      </w:r>
+      <w:r>
+        <w:rPr>
+          <w:b/>
+        </w:rPr>
+        <w:t xml:space="preserve">: </w:t>
+      </w:r>
+      <w:r>
+        <w:t>verificación de la información</w:t>
+      </w:r>
+      <w:r>
+        <w:rPr>
+          <w:b/>
+        </w:rPr>
+        <w:t xml:space="preserve"> </w:t>
+      </w:r>
+    </w:p>
+    <w:p>
+      <w:pPr>
+        <w:ind w:left="708"/>
+      </w:pPr>
+      <w:r>
+        <w:rPr>
+          <w:b/>
+        </w:rPr>
+        <w:t>Dominio</w:t>
+      </w:r>
+      <w:r>
+        <w:rPr>
+          <w:b/>
+        </w:rPr>
+        <w:t xml:space="preserve">: </w:t>
+      </w:r>
+      <w:r>
+        <w:t>dirección de una página de internet</w:t>
+      </w:r>
+    </w:p>
+    <w:p>
+      <w:pPr>
+        <w:ind w:left="708"/>
+      </w:pPr>
+      <w:r>
+        <w:rPr>
+          <w:b/>
+        </w:rPr>
+        <w:t>Lector de código de Barras</w:t>
+      </w:r>
+      <w:r>
+        <w:rPr>
+          <w:b/>
+        </w:rPr>
+        <w:t xml:space="preserve">: </w:t>
+      </w:r>
+      <w:r>
+        <w:t>es un dispositivo electrónico que por medio de un láser lee el código de barras y emite el número que muestra el código de barras, no la imagen.</w:t>
+      </w:r>
+    </w:p>
+    <w:p>
+      <w:pPr>
+        <w:ind w:left="708"/>
+      </w:pPr>
+      <w:r>
+        <w:rPr>
+          <w:b/>
+        </w:rPr>
+        <w:t>Código de Barras</w:t>
+      </w:r>
+      <w:r>
+        <w:rPr>
+          <w:b/>
+        </w:rPr>
+        <w:t xml:space="preserve">: </w:t>
+      </w:r>
+      <w:r>
+        <w:t xml:space="preserve">consiste en un sistema de codificación creado </w:t>
+      </w:r>
+      <w:proofErr w:type="spellStart"/>
+      <w:r>
+        <w:t>atraves</w:t>
+      </w:r>
+      <w:proofErr w:type="spellEnd"/>
+      <w:r>
+        <w:t xml:space="preserve"> de series de líneas y espacios paralelos de distinto grosor.</w:t>
+      </w:r>
+    </w:p>
+    <w:p>
+      <w:pPr>
+        <w:ind w:left="708"/>
+      </w:pPr>
+      <w:r>
+        <w:rPr>
+          <w:b/>
+        </w:rPr>
+        <w:t>Usuario</w:t>
+      </w:r>
+      <w:r>
+        <w:rPr>
+          <w:b/>
+        </w:rPr>
+        <w:t xml:space="preserve">: </w:t>
+      </w:r>
+      <w:r>
+        <w:t>nombre por el cual se identifica la persona para ingresar al aplicativo</w:t>
+      </w:r>
+    </w:p>
+    <w:p>
+      <w:pPr>
+        <w:ind w:left="708"/>
+      </w:pPr>
+      <w:r>
+        <w:rPr>
+          <w:b/>
+        </w:rPr>
+        <w:t>Administrador</w:t>
+      </w:r>
+      <w:r>
+        <w:rPr>
+          <w:b/>
+        </w:rPr>
+        <w:t xml:space="preserve">: </w:t>
+      </w:r>
+      <w:r>
+        <w:t xml:space="preserve">persona con todos los </w:t>
+      </w:r>
+      <w:r>
+        <w:t>permisos</w:t>
+      </w:r>
+      <w:r>
+        <w:t xml:space="preserve"> del aplicativo</w:t>
+      </w:r>
+    </w:p>
+    <w:p>
+      <w:pPr>
+        <w:ind w:left="708"/>
+      </w:pPr>
+      <w:r>
+        <w:rPr>
+          <w:b/>
+        </w:rPr>
+        <w:t xml:space="preserve">Invitado: </w:t>
+      </w:r>
+      <w:r>
+        <w:t>persona con permisos limitados en el aplicativo</w:t>
+      </w:r>
+    </w:p>
+    <w:p>
+      <w:pPr>
+        <w:ind w:left="708"/>
+      </w:pPr>
+      <w:r>
+        <w:rPr>
+          <w:b/>
+        </w:rPr>
+        <w:t>Personal:</w:t>
+      </w:r>
+      <w:r>
+        <w:rPr>
+          <w:b/>
+        </w:rPr>
+        <w:t xml:space="preserve"> </w:t>
+      </w:r>
+      <w:r>
+        <w:t>personas pertenecientes a la empresa</w:t>
+      </w:r>
+    </w:p>
+    <w:p>
+      <w:pPr>
+        <w:ind w:left="708"/>
+      </w:pPr>
+      <w:proofErr w:type="spellStart"/>
+      <w:r>
+        <w:rPr>
+          <w:b/>
+        </w:rPr>
+        <w:t>Nis</w:t>
+      </w:r>
+      <w:proofErr w:type="spellEnd"/>
+      <w:r>
+        <w:rPr>
+          <w:b/>
+        </w:rPr>
+        <w:t xml:space="preserve">: </w:t>
+      </w:r>
+      <w:r>
+        <w:t xml:space="preserve">código de barras perteneciente al carnet de los aprendices </w:t>
+      </w:r>
+    </w:p>
+    <w:p>
+      <w:pPr>
+        <w:ind w:left="708"/>
+      </w:pPr>
+      <w:r>
+        <w:rPr>
+          <w:b/>
+        </w:rPr>
+        <w:t>Equipo</w:t>
+      </w:r>
+      <w:r>
+        <w:rPr>
+          <w:b/>
+        </w:rPr>
+        <w:t>:</w:t>
+      </w:r>
+      <w:r>
+        <w:t xml:space="preserve"> elementos de computo que se ingresan a la empresa y deberán </w:t>
+      </w:r>
+      <w:r>
+        <w:t>realizar su registro en el aplicativo</w:t>
+      </w:r>
+    </w:p>
+    <w:p>
+      <w:pPr>
+        <w:ind w:left="708"/>
+      </w:pPr>
+    </w:p>
+    <w:p>
+      <w:pPr>
+        <w:ind w:left="708"/>
+      </w:pPr>
+    </w:p>
+    <w:p>
+      <w:pPr>
+        <w:ind w:left="708"/>
+      </w:pPr>
+    </w:p>
+    <w:p>
+      <w:pPr>
+        <w:ind w:left="708"/>
+      </w:pPr>
+    </w:p>
+    <w:p>
+      <w:pPr>
+        <w:ind w:left="708"/>
+      </w:pPr>
+    </w:p>
+    <w:p>
+      <w:r>
+        <w:br w:type="page"/>
+      </w:r>
+    </w:p>
+    <w:p>
+      <w:pPr>
+        <w:pStyle w:val="Ttulo1"/>
+        <w:numPr>
+          <w:ilvl w:val="0"/>
+          <w:numId w:val="3"/>
+        </w:numPr>
+      </w:pPr>
+      <w:r>
+        <w:lastRenderedPageBreak/>
+        <w:t>Referencia</w:t>
+      </w:r>
+    </w:p>
     <w:p/>
-    <w:p/>
+    <w:p>
+      <w:pPr>
+        <w:ind w:left="708"/>
+      </w:pPr>
+      <w:hyperlink r:id="rId26" w:history="1">
+        <w:r>
+          <w:rPr>
+            <w:rStyle w:val="Hipervnculo"/>
+          </w:rPr>
+          <w:t>https://es.wikipedia.org/wiki/Lector_de_c%C3%B3digo_de_barras</w:t>
+        </w:r>
+      </w:hyperlink>
+    </w:p>
+    <w:p>
+      <w:pPr>
+        <w:ind w:left="708"/>
+      </w:pPr>
+      <w:hyperlink r:id="rId27" w:history="1">
+        <w:r>
+          <w:rPr>
+            <w:rStyle w:val="Hipervnculo"/>
+          </w:rPr>
+          <w:t>https://www.mbcestore.com.mx/codigo-de-barras/</w:t>
+        </w:r>
+      </w:hyperlink>
+    </w:p>
+    <w:p>
+      <w:pPr>
+        <w:ind w:left="708"/>
+      </w:pPr>
+    </w:p>
+    <w:p>
+      <w:pPr>
+        <w:ind w:left="708"/>
+        <w:rPr>
+          <w:b/>
+        </w:rPr>
+      </w:pPr>
+      <w:r>
+        <w:rPr>
+          <w:b/>
+        </w:rPr>
+        <w:t xml:space="preserve"> </w:t>
+      </w:r>
+    </w:p>
     <w:sectPr>
-      <w:headerReference w:type="default" r:id="rId19"/>
-      <w:footerReference w:type="default" r:id="rId20"/>
+      <w:headerReference w:type="default" r:id="rId28"/>
+      <w:footerReference w:type="default" r:id="rId29"/>
       <w:pgSz w:w="12240" w:h="15840"/>
       <w:pgMar w:top="1417" w:right="1701" w:bottom="1417" w:left="1701" w:header="567" w:footer="567" w:gutter="0"/>
       <w:cols w:space="708"/>
@@ -4235,7 +5637,7 @@
         <w:noProof/>
         <w:lang w:val="es-ES"/>
       </w:rPr>
-      <w:t>10</w:t>
+      <w:t>17</w:t>
     </w:r>
     <w:r>
       <w:rPr>
@@ -4302,6 +5704,92 @@
 <file path=word/numbering.xml><?xml version="1.0" encoding="utf-8"?>
 <w:numbering xmlns:wpc="http://schemas.microsoft.com/office/word/2010/wordprocessingCanvas" xmlns:mc="http://schemas.openxmlformats.org/markup-compatibility/2006" xmlns:o="urn:schemas-microsoft-com:office:office" xmlns:r="http://schemas.openxmlformats.org/officeDocument/2006/relationships" xmlns:m="http://schemas.openxmlformats.org/officeDocument/2006/math" xmlns:v="urn:schemas-microsoft-com:vml" xmlns:wp14="http://schemas.microsoft.com/office/word/2010/wordprocessingDrawing" xmlns:wp="http://schemas.openxmlformats.org/drawingml/2006/wordprocessingDrawing" xmlns:w10="urn:schemas-microsoft-com:office:word" xmlns:w="http://schemas.openxmlformats.org/wordprocessingml/2006/main" xmlns:w14="http://schemas.microsoft.com/office/word/2010/wordml" xmlns:w15="http://schemas.microsoft.com/office/word/2012/wordml" xmlns:wpg="http://schemas.microsoft.com/office/word/2010/wordprocessingGroup" xmlns:wpi="http://schemas.microsoft.com/office/word/2010/wordprocessingInk" xmlns:wne="http://schemas.microsoft.com/office/word/2006/wordml" xmlns:wps="http://schemas.microsoft.com/office/word/2010/wordprocessingShape" mc:Ignorable="w14 w15 wp14">
   <w:abstractNum w:abstractNumId="0">
+    <w:nsid w:val="06871F4A"/>
+    <w:multiLevelType w:val="hybridMultilevel"/>
+    <w:tmpl w:val="DDDE14EA"/>
+    <w:lvl w:ilvl="0" w:tplc="240A000F">
+      <w:start w:val="1"/>
+      <w:numFmt w:val="decimal"/>
+      <w:lvlText w:val="%1."/>
+      <w:lvlJc w:val="left"/>
+      <w:pPr>
+        <w:ind w:left="1080" w:hanging="360"/>
+      </w:pPr>
+    </w:lvl>
+    <w:lvl w:ilvl="1" w:tplc="240A0019" w:tentative="1">
+      <w:start w:val="1"/>
+      <w:numFmt w:val="lowerLetter"/>
+      <w:lvlText w:val="%2."/>
+      <w:lvlJc w:val="left"/>
+      <w:pPr>
+        <w:ind w:left="1800" w:hanging="360"/>
+      </w:pPr>
+    </w:lvl>
+    <w:lvl w:ilvl="2" w:tplc="240A001B" w:tentative="1">
+      <w:start w:val="1"/>
+      <w:numFmt w:val="lowerRoman"/>
+      <w:lvlText w:val="%3."/>
+      <w:lvlJc w:val="right"/>
+      <w:pPr>
+        <w:ind w:left="2520" w:hanging="180"/>
+      </w:pPr>
+    </w:lvl>
+    <w:lvl w:ilvl="3" w:tplc="240A000F" w:tentative="1">
+      <w:start w:val="1"/>
+      <w:numFmt w:val="decimal"/>
+      <w:lvlText w:val="%4."/>
+      <w:lvlJc w:val="left"/>
+      <w:pPr>
+        <w:ind w:left="3240" w:hanging="360"/>
+      </w:pPr>
+    </w:lvl>
+    <w:lvl w:ilvl="4" w:tplc="240A0019" w:tentative="1">
+      <w:start w:val="1"/>
+      <w:numFmt w:val="lowerLetter"/>
+      <w:lvlText w:val="%5."/>
+      <w:lvlJc w:val="left"/>
+      <w:pPr>
+        <w:ind w:left="3960" w:hanging="360"/>
+      </w:pPr>
+    </w:lvl>
+    <w:lvl w:ilvl="5" w:tplc="240A001B" w:tentative="1">
+      <w:start w:val="1"/>
+      <w:numFmt w:val="lowerRoman"/>
+      <w:lvlText w:val="%6."/>
+      <w:lvlJc w:val="right"/>
+      <w:pPr>
+        <w:ind w:left="4680" w:hanging="180"/>
+      </w:pPr>
+    </w:lvl>
+    <w:lvl w:ilvl="6" w:tplc="240A000F" w:tentative="1">
+      <w:start w:val="1"/>
+      <w:numFmt w:val="decimal"/>
+      <w:lvlText w:val="%7."/>
+      <w:lvlJc w:val="left"/>
+      <w:pPr>
+        <w:ind w:left="5400" w:hanging="360"/>
+      </w:pPr>
+    </w:lvl>
+    <w:lvl w:ilvl="7" w:tplc="240A0019" w:tentative="1">
+      <w:start w:val="1"/>
+      <w:numFmt w:val="lowerLetter"/>
+      <w:lvlText w:val="%8."/>
+      <w:lvlJc w:val="left"/>
+      <w:pPr>
+        <w:ind w:left="6120" w:hanging="360"/>
+      </w:pPr>
+    </w:lvl>
+    <w:lvl w:ilvl="8" w:tplc="240A001B" w:tentative="1">
+      <w:start w:val="1"/>
+      <w:numFmt w:val="lowerRoman"/>
+      <w:lvlText w:val="%9."/>
+      <w:lvlJc w:val="right"/>
+      <w:pPr>
+        <w:ind w:left="6840" w:hanging="180"/>
+      </w:pPr>
+    </w:lvl>
+  </w:abstractNum>
+  <w:abstractNum w:abstractNumId="1">
     <w:nsid w:val="13DB7727"/>
     <w:multiLevelType w:val="hybridMultilevel"/>
     <w:tmpl w:val="654813FA"/>
@@ -4390,7 +5878,7 @@
       </w:pPr>
     </w:lvl>
   </w:abstractNum>
-  <w:abstractNum w:abstractNumId="1">
+  <w:abstractNum w:abstractNumId="2">
     <w:nsid w:val="1A4F05BE"/>
     <w:multiLevelType w:val="hybridMultilevel"/>
     <w:tmpl w:val="DDDE14EA"/>
@@ -4476,7 +5964,7 @@
       </w:pPr>
     </w:lvl>
   </w:abstractNum>
-  <w:abstractNum w:abstractNumId="2">
+  <w:abstractNum w:abstractNumId="3">
     <w:nsid w:val="27B573EB"/>
     <w:multiLevelType w:val="hybridMultilevel"/>
     <w:tmpl w:val="7A8E1AC2"/>
@@ -4589,7 +6077,93 @@
       </w:rPr>
     </w:lvl>
   </w:abstractNum>
-  <w:abstractNum w:abstractNumId="3">
+  <w:abstractNum w:abstractNumId="4">
+    <w:nsid w:val="3788151F"/>
+    <w:multiLevelType w:val="hybridMultilevel"/>
+    <w:tmpl w:val="DDDE14EA"/>
+    <w:lvl w:ilvl="0" w:tplc="240A000F">
+      <w:start w:val="1"/>
+      <w:numFmt w:val="decimal"/>
+      <w:lvlText w:val="%1."/>
+      <w:lvlJc w:val="left"/>
+      <w:pPr>
+        <w:ind w:left="1080" w:hanging="360"/>
+      </w:pPr>
+    </w:lvl>
+    <w:lvl w:ilvl="1" w:tplc="240A0019" w:tentative="1">
+      <w:start w:val="1"/>
+      <w:numFmt w:val="lowerLetter"/>
+      <w:lvlText w:val="%2."/>
+      <w:lvlJc w:val="left"/>
+      <w:pPr>
+        <w:ind w:left="1800" w:hanging="360"/>
+      </w:pPr>
+    </w:lvl>
+    <w:lvl w:ilvl="2" w:tplc="240A001B" w:tentative="1">
+      <w:start w:val="1"/>
+      <w:numFmt w:val="lowerRoman"/>
+      <w:lvlText w:val="%3."/>
+      <w:lvlJc w:val="right"/>
+      <w:pPr>
+        <w:ind w:left="2520" w:hanging="180"/>
+      </w:pPr>
+    </w:lvl>
+    <w:lvl w:ilvl="3" w:tplc="240A000F" w:tentative="1">
+      <w:start w:val="1"/>
+      <w:numFmt w:val="decimal"/>
+      <w:lvlText w:val="%4."/>
+      <w:lvlJc w:val="left"/>
+      <w:pPr>
+        <w:ind w:left="3240" w:hanging="360"/>
+      </w:pPr>
+    </w:lvl>
+    <w:lvl w:ilvl="4" w:tplc="240A0019" w:tentative="1">
+      <w:start w:val="1"/>
+      <w:numFmt w:val="lowerLetter"/>
+      <w:lvlText w:val="%5."/>
+      <w:lvlJc w:val="left"/>
+      <w:pPr>
+        <w:ind w:left="3960" w:hanging="360"/>
+      </w:pPr>
+    </w:lvl>
+    <w:lvl w:ilvl="5" w:tplc="240A001B" w:tentative="1">
+      <w:start w:val="1"/>
+      <w:numFmt w:val="lowerRoman"/>
+      <w:lvlText w:val="%6."/>
+      <w:lvlJc w:val="right"/>
+      <w:pPr>
+        <w:ind w:left="4680" w:hanging="180"/>
+      </w:pPr>
+    </w:lvl>
+    <w:lvl w:ilvl="6" w:tplc="240A000F" w:tentative="1">
+      <w:start w:val="1"/>
+      <w:numFmt w:val="decimal"/>
+      <w:lvlText w:val="%7."/>
+      <w:lvlJc w:val="left"/>
+      <w:pPr>
+        <w:ind w:left="5400" w:hanging="360"/>
+      </w:pPr>
+    </w:lvl>
+    <w:lvl w:ilvl="7" w:tplc="240A0019" w:tentative="1">
+      <w:start w:val="1"/>
+      <w:numFmt w:val="lowerLetter"/>
+      <w:lvlText w:val="%8."/>
+      <w:lvlJc w:val="left"/>
+      <w:pPr>
+        <w:ind w:left="6120" w:hanging="360"/>
+      </w:pPr>
+    </w:lvl>
+    <w:lvl w:ilvl="8" w:tplc="240A001B" w:tentative="1">
+      <w:start w:val="1"/>
+      <w:numFmt w:val="lowerRoman"/>
+      <w:lvlText w:val="%9."/>
+      <w:lvlJc w:val="right"/>
+      <w:pPr>
+        <w:ind w:left="6840" w:hanging="180"/>
+      </w:pPr>
+    </w:lvl>
+  </w:abstractNum>
+  <w:abstractNum w:abstractNumId="5">
     <w:nsid w:val="70816084"/>
     <w:multiLevelType w:val="hybridMultilevel"/>
     <w:tmpl w:val="75A49548"/>
@@ -4678,7 +6252,7 @@
       </w:pPr>
     </w:lvl>
   </w:abstractNum>
-  <w:abstractNum w:abstractNumId="4">
+  <w:abstractNum w:abstractNumId="6">
     <w:nsid w:val="7E19594E"/>
     <w:multiLevelType w:val="hybridMultilevel"/>
     <w:tmpl w:val="898C50BC"/>
@@ -4765,19 +6339,25 @@
     </w:lvl>
   </w:abstractNum>
   <w:num w:numId="1">
+    <w:abstractNumId w:val="6"/>
+  </w:num>
+  <w:num w:numId="2">
+    <w:abstractNumId w:val="3"/>
+  </w:num>
+  <w:num w:numId="3">
+    <w:abstractNumId w:val="5"/>
+  </w:num>
+  <w:num w:numId="4">
+    <w:abstractNumId w:val="1"/>
+  </w:num>
+  <w:num w:numId="5">
+    <w:abstractNumId w:val="2"/>
+  </w:num>
+  <w:num w:numId="6">
     <w:abstractNumId w:val="4"/>
   </w:num>
-  <w:num w:numId="2">
-    <w:abstractNumId w:val="2"/>
-  </w:num>
-  <w:num w:numId="3">
-    <w:abstractNumId w:val="3"/>
-  </w:num>
-  <w:num w:numId="4">
+  <w:num w:numId="7">
     <w:abstractNumId w:val="0"/>
-  </w:num>
-  <w:num w:numId="5">
-    <w:abstractNumId w:val="1"/>
   </w:num>
 </w:numbering>
 </file>
@@ -5445,546 +7025,6 @@
 </w:styles>
 </file>
 
-<file path=word/glossary/document.xml><?xml version="1.0" encoding="utf-8"?>
-<w:glossaryDocument xmlns:wpc="http://schemas.microsoft.com/office/word/2010/wordprocessingCanvas" xmlns:mc="http://schemas.openxmlformats.org/markup-compatibility/2006" xmlns:o="urn:schemas-microsoft-com:office:office" xmlns:r="http://schemas.openxmlformats.org/officeDocument/2006/relationships" xmlns:m="http://schemas.openxmlformats.org/officeDocument/2006/math" xmlns:v="urn:schemas-microsoft-com:vml" xmlns:wp14="http://schemas.microsoft.com/office/word/2010/wordprocessingDrawing" xmlns:wp="http://schemas.openxmlformats.org/drawingml/2006/wordprocessingDrawing" xmlns:w10="urn:schemas-microsoft-com:office:word" xmlns:w="http://schemas.openxmlformats.org/wordprocessingml/2006/main" xmlns:w14="http://schemas.microsoft.com/office/word/2010/wordml" xmlns:w15="http://schemas.microsoft.com/office/word/2012/wordml" xmlns:wpg="http://schemas.microsoft.com/office/word/2010/wordprocessingGroup" xmlns:wpi="http://schemas.microsoft.com/office/word/2010/wordprocessingInk" xmlns:wne="http://schemas.microsoft.com/office/word/2006/wordml" xmlns:wps="http://schemas.microsoft.com/office/word/2010/wordprocessingShape" mc:Ignorable="w14 w15 wp14"/>
-</file>
-
-<file path=word/glossary/fontTable.xml><?xml version="1.0" encoding="utf-8"?>
-<w:fonts xmlns:mc="http://schemas.openxmlformats.org/markup-compatibility/2006" xmlns:r="http://schemas.openxmlformats.org/officeDocument/2006/relationships" xmlns:w="http://schemas.openxmlformats.org/wordprocessingml/2006/main" xmlns:w14="http://schemas.microsoft.com/office/word/2010/wordml" xmlns:w15="http://schemas.microsoft.com/office/word/2012/wordml" mc:Ignorable="w14 w15">
-  <w:font w:name="Times New Roman">
-    <w:panose1 w:val="02020603050405020304"/>
-    <w:charset w:val="00"/>
-    <w:family w:val="roman"/>
-    <w:pitch w:val="variable"/>
-    <w:sig w:usb0="E0002AFF" w:usb1="C0007843" w:usb2="00000009" w:usb3="00000000" w:csb0="000001FF" w:csb1="00000000"/>
-  </w:font>
-  <w:font w:name="Symbol">
-    <w:panose1 w:val="05050102010706020507"/>
-    <w:charset w:val="02"/>
-    <w:family w:val="roman"/>
-    <w:pitch w:val="variable"/>
-    <w:sig w:usb0="00000000" w:usb1="10000000" w:usb2="00000000" w:usb3="00000000" w:csb0="80000000" w:csb1="00000000"/>
-  </w:font>
-  <w:font w:name="Courier New">
-    <w:panose1 w:val="02070309020205020404"/>
-    <w:charset w:val="00"/>
-    <w:family w:val="modern"/>
-    <w:pitch w:val="fixed"/>
-    <w:sig w:usb0="E0002AFF" w:usb1="C0007843" w:usb2="00000009" w:usb3="00000000" w:csb0="000001FF" w:csb1="00000000"/>
-  </w:font>
-  <w:font w:name="Wingdings">
-    <w:panose1 w:val="05000000000000000000"/>
-    <w:charset w:val="02"/>
-    <w:family w:val="auto"/>
-    <w:pitch w:val="variable"/>
-    <w:sig w:usb0="00000000" w:usb1="10000000" w:usb2="00000000" w:usb3="00000000" w:csb0="80000000" w:csb1="00000000"/>
-  </w:font>
-  <w:font w:name="Calibri">
-    <w:panose1 w:val="020F0502020204030204"/>
-    <w:charset w:val="00"/>
-    <w:family w:val="swiss"/>
-    <w:pitch w:val="variable"/>
-    <w:sig w:usb0="E00002FF" w:usb1="4000ACFF" w:usb2="00000001" w:usb3="00000000" w:csb0="0000019F" w:csb1="00000000"/>
-  </w:font>
-  <w:font w:name="Arial">
-    <w:panose1 w:val="020B0604020202020204"/>
-    <w:charset w:val="00"/>
-    <w:family w:val="swiss"/>
-    <w:pitch w:val="variable"/>
-    <w:sig w:usb0="E0002AFF" w:usb1="C0007843" w:usb2="00000009" w:usb3="00000000" w:csb0="000001FF" w:csb1="00000000"/>
-  </w:font>
-  <w:font w:name="Calibri Light">
-    <w:panose1 w:val="020F0302020204030204"/>
-    <w:charset w:val="00"/>
-    <w:family w:val="swiss"/>
-    <w:pitch w:val="variable"/>
-    <w:sig w:usb0="A00002EF" w:usb1="4000207B" w:usb2="00000000" w:usb3="00000000" w:csb0="0000019F" w:csb1="00000000"/>
-  </w:font>
-</w:fonts>
-</file>
-
-<file path=word/glossary/settings.xml><?xml version="1.0" encoding="utf-8"?>
-<w:settings xmlns:mc="http://schemas.openxmlformats.org/markup-compatibility/2006" xmlns:o="urn:schemas-microsoft-com:office:office" xmlns:r="http://schemas.openxmlformats.org/officeDocument/2006/relationships" xmlns:m="http://schemas.openxmlformats.org/officeDocument/2006/math" xmlns:v="urn:schemas-microsoft-com:vml" xmlns:w10="urn:schemas-microsoft-com:office:word" xmlns:w="http://schemas.openxmlformats.org/wordprocessingml/2006/main" xmlns:w14="http://schemas.microsoft.com/office/word/2010/wordml" xmlns:w15="http://schemas.microsoft.com/office/word/2012/wordml" xmlns:sl="http://schemas.openxmlformats.org/schemaLibrary/2006/main" mc:Ignorable="w14 w15">
-  <w:view w:val="normal"/>
-  <w:defaultTabStop w:val="708"/>
-  <w:hyphenationZone w:val="425"/>
-  <w:characterSpacingControl w:val="doNotCompress"/>
-  <w:compat>
-    <w:useFELayout/>
-    <w:compatSetting w:name="compatibilityMode" w:uri="http://schemas.microsoft.com/office/word" w:val="15"/>
-    <w:compatSetting w:name="overrideTableStyleFontSizeAndJustification" w:uri="http://schemas.microsoft.com/office/word" w:val="1"/>
-    <w:compatSetting w:name="enableOpenTypeFeatures" w:uri="http://schemas.microsoft.com/office/word" w:val="1"/>
-    <w:compatSetting w:name="doNotFlipMirrorIndents" w:uri="http://schemas.microsoft.com/office/word" w:val="1"/>
-    <w:compatSetting w:name="differentiateMultirowTableHeaders" w:uri="http://schemas.microsoft.com/office/word" w:val="1"/>
-  </w:compat>
-  <w:rsids>
-    <w:rsidRoot w:val="005F1308"/>
-    <w:rsid w:val="005F1308"/>
-  </w:rsids>
-  <m:mathPr>
-    <m:mathFont m:val="Cambria Math"/>
-    <m:brkBin m:val="before"/>
-    <m:brkBinSub m:val="--"/>
-    <m:smallFrac m:val="0"/>
-    <m:dispDef/>
-    <m:lMargin m:val="0"/>
-    <m:rMargin m:val="0"/>
-    <m:defJc m:val="centerGroup"/>
-    <m:wrapIndent m:val="1440"/>
-    <m:intLim m:val="subSup"/>
-    <m:naryLim m:val="undOvr"/>
-  </m:mathPr>
-  <w:themeFontLang w:val="es-CO"/>
-  <w:clrSchemeMapping w:bg1="light1" w:t1="dark1" w:bg2="light2" w:t2="dark2" w:accent1="accent1" w:accent2="accent2" w:accent3="accent3" w:accent4="accent4" w:accent5="accent5" w:accent6="accent6" w:hyperlink="hyperlink" w:followedHyperlink="followedHyperlink"/>
-  <w:decimalSymbol w:val=","/>
-  <w:listSeparator w:val=","/>
-  <w15:chartTrackingRefBased/>
-</w:settings>
-</file>
-
-<file path=word/glossary/styles.xml><?xml version="1.0" encoding="utf-8"?>
-<w:styles xmlns:mc="http://schemas.openxmlformats.org/markup-compatibility/2006" xmlns:r="http://schemas.openxmlformats.org/officeDocument/2006/relationships" xmlns:w="http://schemas.openxmlformats.org/wordprocessingml/2006/main" xmlns:w14="http://schemas.microsoft.com/office/word/2010/wordml" xmlns:w15="http://schemas.microsoft.com/office/word/2012/wordml" mc:Ignorable="w14 w15">
-  <w:docDefaults>
-    <w:rPrDefault>
-      <w:rPr>
-        <w:rFonts w:asciiTheme="minorHAnsi" w:eastAsiaTheme="minorEastAsia" w:hAnsiTheme="minorHAnsi" w:cstheme="minorBidi"/>
-        <w:sz w:val="22"/>
-        <w:szCs w:val="22"/>
-        <w:lang w:val="es-CO" w:eastAsia="es-CO" w:bidi="ar-SA"/>
-      </w:rPr>
-    </w:rPrDefault>
-    <w:pPrDefault>
-      <w:pPr>
-        <w:spacing w:after="160" w:line="259" w:lineRule="auto"/>
-      </w:pPr>
-    </w:pPrDefault>
-  </w:docDefaults>
-  <w:latentStyles w:defLockedState="0" w:defUIPriority="99" w:defSemiHidden="0" w:defUnhideWhenUsed="0" w:defQFormat="0" w:count="371">
-    <w:lsdException w:name="Normal" w:uiPriority="0" w:qFormat="1"/>
-    <w:lsdException w:name="heading 1" w:uiPriority="9" w:qFormat="1"/>
-    <w:lsdException w:name="heading 2" w:semiHidden="1" w:uiPriority="9" w:unhideWhenUsed="1" w:qFormat="1"/>
-    <w:lsdException w:name="heading 3" w:semiHidden="1" w:uiPriority="9" w:unhideWhenUsed="1" w:qFormat="1"/>
-    <w:lsdException w:name="heading 4" w:semiHidden="1" w:uiPriority="9" w:unhideWhenUsed="1" w:qFormat="1"/>
-    <w:lsdException w:name="heading 5" w:semiHidden="1" w:uiPriority="9" w:unhideWhenUsed="1" w:qFormat="1"/>
-    <w:lsdException w:name="heading 6" w:semiHidden="1" w:uiPriority="9" w:unhideWhenUsed="1" w:qFormat="1"/>
-    <w:lsdException w:name="heading 7" w:semiHidden="1" w:uiPriority="9" w:unhideWhenUsed="1" w:qFormat="1"/>
-    <w:lsdException w:name="heading 8" w:semiHidden="1" w:uiPriority="9" w:unhideWhenUsed="1" w:qFormat="1"/>
-    <w:lsdException w:name="heading 9" w:semiHidden="1" w:uiPriority="9" w:unhideWhenUsed="1" w:qFormat="1"/>
-    <w:lsdException w:name="index 1" w:semiHidden="1" w:unhideWhenUsed="1"/>
-    <w:lsdException w:name="index 2" w:semiHidden="1" w:unhideWhenUsed="1"/>
-    <w:lsdException w:name="index 3" w:semiHidden="1" w:unhideWhenUsed="1"/>
-    <w:lsdException w:name="index 4" w:semiHidden="1" w:unhideWhenUsed="1"/>
-    <w:lsdException w:name="index 5" w:semiHidden="1" w:unhideWhenUsed="1"/>
-    <w:lsdException w:name="index 6" w:semiHidden="1" w:unhideWhenUsed="1"/>
-    <w:lsdException w:name="index 7" w:semiHidden="1" w:unhideWhenUsed="1"/>
-    <w:lsdException w:name="index 8" w:semiHidden="1" w:unhideWhenUsed="1"/>
-    <w:lsdException w:name="index 9" w:semiHidden="1" w:unhideWhenUsed="1"/>
-    <w:lsdException w:name="toc 1" w:semiHidden="1" w:uiPriority="39" w:unhideWhenUsed="1"/>
-    <w:lsdException w:name="toc 2" w:semiHidden="1" w:uiPriority="39" w:unhideWhenUsed="1"/>
-    <w:lsdException w:name="toc 3" w:semiHidden="1" w:uiPriority="39" w:unhideWhenUsed="1"/>
-    <w:lsdException w:name="toc 4" w:semiHidden="1" w:uiPriority="39" w:unhideWhenUsed="1"/>
-    <w:lsdException w:name="toc 5" w:semiHidden="1" w:uiPriority="39" w:unhideWhenUsed="1"/>
-    <w:lsdException w:name="toc 6" w:semiHidden="1" w:uiPriority="39" w:unhideWhenUsed="1"/>
-    <w:lsdException w:name="toc 7" w:semiHidden="1" w:uiPriority="39" w:unhideWhenUsed="1"/>
-    <w:lsdException w:name="toc 8" w:semiHidden="1" w:uiPriority="39" w:unhideWhenUsed="1"/>
-    <w:lsdException w:name="toc 9" w:semiHidden="1" w:uiPriority="39" w:unhideWhenUsed="1"/>
-    <w:lsdException w:name="Normal Indent" w:semiHidden="1" w:unhideWhenUsed="1"/>
-    <w:lsdException w:name="footnote text" w:semiHidden="1" w:unhideWhenUsed="1"/>
-    <w:lsdException w:name="annotation text" w:semiHidden="1" w:unhideWhenUsed="1"/>
-    <w:lsdException w:name="header" w:semiHidden="1" w:unhideWhenUsed="1"/>
-    <w:lsdException w:name="footer" w:semiHidden="1" w:unhideWhenUsed="1"/>
-    <w:lsdException w:name="index heading" w:semiHidden="1" w:unhideWhenUsed="1"/>
-    <w:lsdException w:name="caption" w:semiHidden="1" w:uiPriority="35" w:unhideWhenUsed="1" w:qFormat="1"/>
-    <w:lsdException w:name="table of figures" w:semiHidden="1" w:unhideWhenUsed="1"/>
-    <w:lsdException w:name="envelope address" w:semiHidden="1" w:unhideWhenUsed="1"/>
-    <w:lsdException w:name="envelope return" w:semiHidden="1" w:unhideWhenUsed="1"/>
-    <w:lsdException w:name="footnote reference" w:semiHidden="1" w:unhideWhenUsed="1"/>
-    <w:lsdException w:name="annotation reference" w:semiHidden="1" w:unhideWhenUsed="1"/>
-    <w:lsdException w:name="line number" w:semiHidden="1" w:unhideWhenUsed="1"/>
-    <w:lsdException w:name="page number" w:semiHidden="1" w:unhideWhenUsed="1"/>
-    <w:lsdException w:name="endnote reference" w:semiHidden="1" w:unhideWhenUsed="1"/>
-    <w:lsdException w:name="endnote text" w:semiHidden="1" w:unhideWhenUsed="1"/>
-    <w:lsdException w:name="table of authorities" w:semiHidden="1" w:unhideWhenUsed="1"/>
-    <w:lsdException w:name="macro" w:semiHidden="1" w:unhideWhenUsed="1"/>
-    <w:lsdException w:name="toa heading" w:semiHidden="1" w:unhideWhenUsed="1"/>
-    <w:lsdException w:name="List" w:semiHidden="1" w:unhideWhenUsed="1"/>
-    <w:lsdException w:name="List Bullet" w:semiHidden="1" w:unhideWhenUsed="1"/>
-    <w:lsdException w:name="List Number" w:semiHidden="1" w:unhideWhenUsed="1"/>
-    <w:lsdException w:name="List 2" w:semiHidden="1" w:unhideWhenUsed="1"/>
-    <w:lsdException w:name="List 3" w:semiHidden="1" w:unhideWhenUsed="1"/>
-    <w:lsdException w:name="List 4" w:semiHidden="1" w:unhideWhenUsed="1"/>
-    <w:lsdException w:name="List 5" w:semiHidden="1" w:unhideWhenUsed="1"/>
-    <w:lsdException w:name="List Bullet 2" w:semiHidden="1" w:unhideWhenUsed="1"/>
-    <w:lsdException w:name="List Bullet 3" w:semiHidden="1" w:unhideWhenUsed="1"/>
-    <w:lsdException w:name="List Bullet 4" w:semiHidden="1" w:unhideWhenUsed="1"/>
-    <w:lsdException w:name="List Bullet 5" w:semiHidden="1" w:unhideWhenUsed="1"/>
-    <w:lsdException w:name="List Number 2" w:semiHidden="1" w:unhideWhenUsed="1"/>
-    <w:lsdException w:name="List Number 3" w:semiHidden="1" w:unhideWhenUsed="1"/>
-    <w:lsdException w:name="List Number 4" w:semiHidden="1" w:unhideWhenUsed="1"/>
-    <w:lsdException w:name="List Number 5" w:semiHidden="1" w:unhideWhenUsed="1"/>
-    <w:lsdException w:name="Title" w:uiPriority="10" w:qFormat="1"/>
-    <w:lsdException w:name="Closing" w:semiHidden="1" w:unhideWhenUsed="1"/>
-    <w:lsdException w:name="Signature" w:semiHidden="1" w:unhideWhenUsed="1"/>
-    <w:lsdException w:name="Default Paragraph Font" w:semiHidden="1" w:uiPriority="1" w:unhideWhenUsed="1"/>
-    <w:lsdException w:name="Body Text" w:semiHidden="1" w:unhideWhenUsed="1"/>
-    <w:lsdException w:name="Body Text Indent" w:semiHidden="1" w:unhideWhenUsed="1"/>
-    <w:lsdException w:name="List Continue" w:semiHidden="1" w:unhideWhenUsed="1"/>
-    <w:lsdException w:name="List Continue 2" w:semiHidden="1" w:unhideWhenUsed="1"/>
-    <w:lsdException w:name="List Continue 3" w:semiHidden="1" w:unhideWhenUsed="1"/>
-    <w:lsdException w:name="List Continue 4" w:semiHidden="1" w:unhideWhenUsed="1"/>
-    <w:lsdException w:name="List Continue 5" w:semiHidden="1" w:unhideWhenUsed="1"/>
-    <w:lsdException w:name="Message Header" w:semiHidden="1" w:unhideWhenUsed="1"/>
-    <w:lsdException w:name="Subtitle" w:uiPriority="11" w:qFormat="1"/>
-    <w:lsdException w:name="Salutation" w:semiHidden="1" w:unhideWhenUsed="1"/>
-    <w:lsdException w:name="Date" w:semiHidden="1" w:unhideWhenUsed="1"/>
-    <w:lsdException w:name="Body Text First Indent" w:semiHidden="1" w:unhideWhenUsed="1"/>
-    <w:lsdException w:name="Body Text First Indent 2" w:semiHidden="1" w:unhideWhenUsed="1"/>
-    <w:lsdException w:name="Note Heading" w:semiHidden="1" w:unhideWhenUsed="1"/>
-    <w:lsdException w:name="Body Text 2" w:semiHidden="1" w:unhideWhenUsed="1"/>
-    <w:lsdException w:name="Body Text 3" w:semiHidden="1" w:unhideWhenUsed="1"/>
-    <w:lsdException w:name="Body Text Indent 2" w:semiHidden="1" w:unhideWhenUsed="1"/>
-    <w:lsdException w:name="Body Text Indent 3" w:semiHidden="1" w:unhideWhenUsed="1"/>
-    <w:lsdException w:name="Block Text" w:semiHidden="1" w:unhideWhenUsed="1"/>
-    <w:lsdException w:name="Hyperlink" w:semiHidden="1" w:unhideWhenUsed="1"/>
-    <w:lsdException w:name="FollowedHyperlink" w:semiHidden="1" w:unhideWhenUsed="1"/>
-    <w:lsdException w:name="Strong" w:uiPriority="22" w:qFormat="1"/>
-    <w:lsdException w:name="Emphasis" w:uiPriority="20" w:qFormat="1"/>
-    <w:lsdException w:name="Document Map" w:semiHidden="1" w:unhideWhenUsed="1"/>
-    <w:lsdException w:name="Plain Text" w:semiHidden="1" w:unhideWhenUsed="1"/>
-    <w:lsdException w:name="E-mail Signature" w:semiHidden="1" w:unhideWhenUsed="1"/>
-    <w:lsdException w:name="HTML Top of Form" w:semiHidden="1" w:unhideWhenUsed="1"/>
-    <w:lsdException w:name="HTML Bottom of Form" w:semiHidden="1" w:unhideWhenUsed="1"/>
-    <w:lsdException w:name="Normal (Web)" w:semiHidden="1" w:unhideWhenUsed="1"/>
-    <w:lsdException w:name="HTML Acronym" w:semiHidden="1" w:unhideWhenUsed="1"/>
-    <w:lsdException w:name="HTML Address" w:semiHidden="1" w:unhideWhenUsed="1"/>
-    <w:lsdException w:name="HTML Cite" w:semiHidden="1" w:unhideWhenUsed="1"/>
-    <w:lsdException w:name="HTML Code" w:semiHidden="1" w:unhideWhenUsed="1"/>
-    <w:lsdException w:name="HTML Definition" w:semiHidden="1" w:unhideWhenUsed="1"/>
-    <w:lsdException w:name="HTML Keyboard" w:semiHidden="1" w:unhideWhenUsed="1"/>
-    <w:lsdException w:name="HTML Preformatted" w:semiHidden="1" w:unhideWhenUsed="1"/>
-    <w:lsdException w:name="HTML Sample" w:semiHidden="1" w:unhideWhenUsed="1"/>
-    <w:lsdException w:name="HTML Typewriter" w:semiHidden="1" w:unhideWhenUsed="1"/>
-    <w:lsdException w:name="HTML Variable" w:semiHidden="1" w:unhideWhenUsed="1"/>
-    <w:lsdException w:name="Normal Table" w:semiHidden="1" w:unhideWhenUsed="1"/>
-    <w:lsdException w:name="annotation subject" w:semiHidden="1" w:unhideWhenUsed="1"/>
-    <w:lsdException w:name="No List" w:semiHidden="1" w:unhideWhenUsed="1"/>
-    <w:lsdException w:name="Outline List 1" w:semiHidden="1" w:unhideWhenUsed="1"/>
-    <w:lsdException w:name="Outline List 2" w:semiHidden="1" w:unhideWhenUsed="1"/>
-    <w:lsdException w:name="Outline List 3" w:semiHidden="1" w:unhideWhenUsed="1"/>
-    <w:lsdException w:name="Table Simple 1" w:semiHidden="1" w:unhideWhenUsed="1"/>
-    <w:lsdException w:name="Table Simple 2" w:semiHidden="1" w:unhideWhenUsed="1"/>
-    <w:lsdException w:name="Table Simple 3" w:semiHidden="1" w:unhideWhenUsed="1"/>
-    <w:lsdException w:name="Table Classic 1" w:semiHidden="1" w:unhideWhenUsed="1"/>
-    <w:lsdException w:name="Table Classic 2" w:semiHidden="1" w:unhideWhenUsed="1"/>
-    <w:lsdException w:name="Table Classic 3" w:semiHidden="1" w:unhideWhenUsed="1"/>
-    <w:lsdException w:name="Table Classic 4" w:semiHidden="1" w:unhideWhenUsed="1"/>
-    <w:lsdException w:name="Table Colorful 1" w:semiHidden="1" w:unhideWhenUsed="1"/>
-    <w:lsdException w:name="Table Colorful 2" w:semiHidden="1" w:unhideWhenUsed="1"/>
-    <w:lsdException w:name="Table Colorful 3" w:semiHidden="1" w:unhideWhenUsed="1"/>
-    <w:lsdException w:name="Table Columns 1" w:semiHidden="1" w:unhideWhenUsed="1"/>
-    <w:lsdException w:name="Table Columns 2" w:semiHidden="1" w:unhideWhenUsed="1"/>
-    <w:lsdException w:name="Table Columns 3" w:semiHidden="1" w:unhideWhenUsed="1"/>
-    <w:lsdException w:name="Table Columns 4" w:semiHidden="1" w:unhideWhenUsed="1"/>
-    <w:lsdException w:name="Table Columns 5" w:semiHidden="1" w:unhideWhenUsed="1"/>
-    <w:lsdException w:name="Table Grid 1" w:semiHidden="1" w:unhideWhenUsed="1"/>
-    <w:lsdException w:name="Table Grid 2" w:semiHidden="1" w:unhideWhenUsed="1"/>
-    <w:lsdException w:name="Table Grid 3" w:semiHidden="1" w:unhideWhenUsed="1"/>
-    <w:lsdException w:name="Table Grid 4" w:semiHidden="1" w:unhideWhenUsed="1"/>
-    <w:lsdException w:name="Table Grid 5" w:semiHidden="1" w:unhideWhenUsed="1"/>
-    <w:lsdException w:name="Table Grid 6" w:semiHidden="1" w:unhideWhenUsed="1"/>
-    <w:lsdException w:name="Table Grid 7" w:semiHidden="1" w:unhideWhenUsed="1"/>
-    <w:lsdException w:name="Table Grid 8" w:semiHidden="1" w:unhideWhenUsed="1"/>
-    <w:lsdException w:name="Table List 1" w:semiHidden="1" w:unhideWhenUsed="1"/>
-    <w:lsdException w:name="Table List 2" w:semiHidden="1" w:unhideWhenUsed="1"/>
-    <w:lsdException w:name="Table List 3" w:semiHidden="1" w:unhideWhenUsed="1"/>
-    <w:lsdException w:name="Table List 4" w:semiHidden="1" w:unhideWhenUsed="1"/>
-    <w:lsdException w:name="Table List 5" w:semiHidden="1" w:unhideWhenUsed="1"/>
-    <w:lsdException w:name="Table List 6" w:semiHidden="1" w:unhideWhenUsed="1"/>
-    <w:lsdException w:name="Table List 7" w:semiHidden="1" w:unhideWhenUsed="1"/>
-    <w:lsdException w:name="Table List 8" w:semiHidden="1" w:unhideWhenUsed="1"/>
-    <w:lsdException w:name="Table 3D effects 1" w:semiHidden="1" w:unhideWhenUsed="1"/>
-    <w:lsdException w:name="Table 3D effects 2" w:semiHidden="1" w:unhideWhenUsed="1"/>
-    <w:lsdException w:name="Table 3D effects 3" w:semiHidden="1" w:unhideWhenUsed="1"/>
-    <w:lsdException w:name="Table Contemporary" w:semiHidden="1" w:unhideWhenUsed="1"/>
-    <w:lsdException w:name="Table Elegant" w:semiHidden="1" w:unhideWhenUsed="1"/>
-    <w:lsdException w:name="Table Professional" w:semiHidden="1" w:unhideWhenUsed="1"/>
-    <w:lsdException w:name="Table Subtle 1" w:semiHidden="1" w:unhideWhenUsed="1"/>
-    <w:lsdException w:name="Table Subtle 2" w:semiHidden="1" w:unhideWhenUsed="1"/>
-    <w:lsdException w:name="Table Web 1" w:semiHidden="1" w:unhideWhenUsed="1"/>
-    <w:lsdException w:name="Table Web 2" w:semiHidden="1" w:unhideWhenUsed="1"/>
-    <w:lsdException w:name="Table Web 3" w:semiHidden="1" w:unhideWhenUsed="1"/>
-    <w:lsdException w:name="Balloon Text" w:semiHidden="1" w:unhideWhenUsed="1"/>
-    <w:lsdException w:name="Table Grid" w:uiPriority="39"/>
-    <w:lsdException w:name="Table Theme" w:semiHidden="1" w:unhideWhenUsed="1"/>
-    <w:lsdException w:name="Placeholder Text" w:semiHidden="1"/>
-    <w:lsdException w:name="No Spacing" w:uiPriority="1" w:qFormat="1"/>
-    <w:lsdException w:name="Light Shading" w:uiPriority="60"/>
-    <w:lsdException w:name="Light List" w:uiPriority="61"/>
-    <w:lsdException w:name="Light Grid" w:uiPriority="62"/>
-    <w:lsdException w:name="Medium Shading 1" w:uiPriority="63"/>
-    <w:lsdException w:name="Medium Shading 2" w:uiPriority="64"/>
-    <w:lsdException w:name="Medium List 1" w:uiPriority="65"/>
-    <w:lsdException w:name="Medium List 2" w:uiPriority="66"/>
-    <w:lsdException w:name="Medium Grid 1" w:uiPriority="67"/>
-    <w:lsdException w:name="Medium Grid 2" w:uiPriority="68"/>
-    <w:lsdException w:name="Medium Grid 3" w:uiPriority="69"/>
-    <w:lsdException w:name="Dark List" w:uiPriority="70"/>
-    <w:lsdException w:name="Colorful Shading" w:uiPriority="71"/>
-    <w:lsdException w:name="Colorful List" w:uiPriority="72"/>
-    <w:lsdException w:name="Colorful Grid" w:uiPriority="73"/>
-    <w:lsdException w:name="Light Shading Accent 1" w:uiPriority="60"/>
-    <w:lsdException w:name="Light List Accent 1" w:uiPriority="61"/>
-    <w:lsdException w:name="Light Grid Accent 1" w:uiPriority="62"/>
-    <w:lsdException w:name="Medium Shading 1 Accent 1" w:uiPriority="63"/>
-    <w:lsdException w:name="Medium Shading 2 Accent 1" w:uiPriority="64"/>
-    <w:lsdException w:name="Medium List 1 Accent 1" w:uiPriority="65"/>
-    <w:lsdException w:name="Revision" w:semiHidden="1"/>
-    <w:lsdException w:name="List Paragraph" w:uiPriority="34" w:qFormat="1"/>
-    <w:lsdException w:name="Quote" w:uiPriority="29" w:qFormat="1"/>
-    <w:lsdException w:name="Intense Quote" w:uiPriority="30" w:qFormat="1"/>
-    <w:lsdException w:name="Medium List 2 Accent 1" w:uiPriority="66"/>
-    <w:lsdException w:name="Medium Grid 1 Accent 1" w:uiPriority="67"/>
-    <w:lsdException w:name="Medium Grid 2 Accent 1" w:uiPriority="68"/>
-    <w:lsdException w:name="Medium Grid 3 Accent 1" w:uiPriority="69"/>
-    <w:lsdException w:name="Dark List Accent 1" w:uiPriority="70"/>
-    <w:lsdException w:name="Colorful Shading Accent 1" w:uiPriority="71"/>
-    <w:lsdException w:name="Colorful List Accent 1" w:uiPriority="72"/>
-    <w:lsdException w:name="Colorful Grid Accent 1" w:uiPriority="73"/>
-    <w:lsdException w:name="Light Shading Accent 2" w:uiPriority="60"/>
-    <w:lsdException w:name="Light List Accent 2" w:uiPriority="61"/>
-    <w:lsdException w:name="Light Grid Accent 2" w:uiPriority="62"/>
-    <w:lsdException w:name="Medium Shading 1 Accent 2" w:uiPriority="63"/>
-    <w:lsdException w:name="Medium Shading 2 Accent 2" w:uiPriority="64"/>
-    <w:lsdException w:name="Medium List 1 Accent 2" w:uiPriority="65"/>
-    <w:lsdException w:name="Medium List 2 Accent 2" w:uiPriority="66"/>
-    <w:lsdException w:name="Medium Grid 1 Accent 2" w:uiPriority="67"/>
-    <w:lsdException w:name="Medium Grid 2 Accent 2" w:uiPriority="68"/>
-    <w:lsdException w:name="Medium Grid 3 Accent 2" w:uiPriority="69"/>
-    <w:lsdException w:name="Dark List Accent 2" w:uiPriority="70"/>
-    <w:lsdException w:name="Colorful Shading Accent 2" w:uiPriority="71"/>
-    <w:lsdException w:name="Colorful List Accent 2" w:uiPriority="72"/>
-    <w:lsdException w:name="Colorful Grid Accent 2" w:uiPriority="73"/>
-    <w:lsdException w:name="Light Shading Accent 3" w:uiPriority="60"/>
-    <w:lsdException w:name="Light List Accent 3" w:uiPriority="61"/>
-    <w:lsdException w:name="Light Grid Accent 3" w:uiPriority="62"/>
-    <w:lsdException w:name="Medium Shading 1 Accent 3" w:uiPriority="63"/>
-    <w:lsdException w:name="Medium Shading 2 Accent 3" w:uiPriority="64"/>
-    <w:lsdException w:name="Medium List 1 Accent 3" w:uiPriority="65"/>
-    <w:lsdException w:name="Medium List 2 Accent 3" w:uiPriority="66"/>
-    <w:lsdException w:name="Medium Grid 1 Accent 3" w:uiPriority="67"/>
-    <w:lsdException w:name="Medium Grid 2 Accent 3" w:uiPriority="68"/>
-    <w:lsdException w:name="Medium Grid 3 Accent 3" w:uiPriority="69"/>
-    <w:lsdException w:name="Dark List Accent 3" w:uiPriority="70"/>
-    <w:lsdException w:name="Colorful Shading Accent 3" w:uiPriority="71"/>
-    <w:lsdException w:name="Colorful List Accent 3" w:uiPriority="72"/>
-    <w:lsdException w:name="Colorful Grid Accent 3" w:uiPriority="73"/>
-    <w:lsdException w:name="Light Shading Accent 4" w:uiPriority="60"/>
-    <w:lsdException w:name="Light List Accent 4" w:uiPriority="61"/>
-    <w:lsdException w:name="Light Grid Accent 4" w:uiPriority="62"/>
-    <w:lsdException w:name="Medium Shading 1 Accent 4" w:uiPriority="63"/>
-    <w:lsdException w:name="Medium Shading 2 Accent 4" w:uiPriority="64"/>
-    <w:lsdException w:name="Medium List 1 Accent 4" w:uiPriority="65"/>
-    <w:lsdException w:name="Medium List 2 Accent 4" w:uiPriority="66"/>
-    <w:lsdException w:name="Medium Grid 1 Accent 4" w:uiPriority="67"/>
-    <w:lsdException w:name="Medium Grid 2 Accent 4" w:uiPriority="68"/>
-    <w:lsdException w:name="Medium Grid 3 Accent 4" w:uiPriority="69"/>
-    <w:lsdException w:name="Dark List Accent 4" w:uiPriority="70"/>
-    <w:lsdException w:name="Colorful Shading Accent 4" w:uiPriority="71"/>
-    <w:lsdException w:name="Colorful List Accent 4" w:uiPriority="72"/>
-    <w:lsdException w:name="Colorful Grid Accent 4" w:uiPriority="73"/>
-    <w:lsdException w:name="Light Shading Accent 5" w:uiPriority="60"/>
-    <w:lsdException w:name="Light List Accent 5" w:uiPriority="61"/>
-    <w:lsdException w:name="Light Grid Accent 5" w:uiPriority="62"/>
-    <w:lsdException w:name="Medium Shading 1 Accent 5" w:uiPriority="63"/>
-    <w:lsdException w:name="Medium Shading 2 Accent 5" w:uiPriority="64"/>
-    <w:lsdException w:name="Medium List 1 Accent 5" w:uiPriority="65"/>
-    <w:lsdException w:name="Medium List 2 Accent 5" w:uiPriority="66"/>
-    <w:lsdException w:name="Medium Grid 1 Accent 5" w:uiPriority="67"/>
-    <w:lsdException w:name="Medium Grid 2 Accent 5" w:uiPriority="68"/>
-    <w:lsdException w:name="Medium Grid 3 Accent 5" w:uiPriority="69"/>
-    <w:lsdException w:name="Dark List Accent 5" w:uiPriority="70"/>
-    <w:lsdException w:name="Colorful Shading Accent 5" w:uiPriority="71"/>
-    <w:lsdException w:name="Colorful List Accent 5" w:uiPriority="72"/>
-    <w:lsdException w:name="Colorful Grid Accent 5" w:uiPriority="73"/>
-    <w:lsdException w:name="Light Shading Accent 6" w:uiPriority="60"/>
-    <w:lsdException w:name="Light List Accent 6" w:uiPriority="61"/>
-    <w:lsdException w:name="Light Grid Accent 6" w:uiPriority="62"/>
-    <w:lsdException w:name="Medium Shading 1 Accent 6" w:uiPriority="63"/>
-    <w:lsdException w:name="Medium Shading 2 Accent 6" w:uiPriority="64"/>
-    <w:lsdException w:name="Medium List 1 Accent 6" w:uiPriority="65"/>
-    <w:lsdException w:name="Medium List 2 Accent 6" w:uiPriority="66"/>
-    <w:lsdException w:name="Medium Grid 1 Accent 6" w:uiPriority="67"/>
-    <w:lsdException w:name="Medium Grid 2 Accent 6" w:uiPriority="68"/>
-    <w:lsdException w:name="Medium Grid 3 Accent 6" w:uiPriority="69"/>
-    <w:lsdException w:name="Dark List Accent 6" w:uiPriority="70"/>
-    <w:lsdException w:name="Colorful Shading Accent 6" w:uiPriority="71"/>
-    <w:lsdException w:name="Colorful List Accent 6" w:uiPriority="72"/>
-    <w:lsdException w:name="Colorful Grid Accent 6" w:uiPriority="73"/>
-    <w:lsdException w:name="Subtle Emphasis" w:uiPriority="19" w:qFormat="1"/>
-    <w:lsdException w:name="Intense Emphasis" w:uiPriority="21" w:qFormat="1"/>
-    <w:lsdException w:name="Subtle Reference" w:uiPriority="31" w:qFormat="1"/>
-    <w:lsdException w:name="Intense Reference" w:uiPriority="32" w:qFormat="1"/>
-    <w:lsdException w:name="Book Title" w:uiPriority="33" w:qFormat="1"/>
-    <w:lsdException w:name="Bibliography" w:semiHidden="1" w:uiPriority="37" w:unhideWhenUsed="1"/>
-    <w:lsdException w:name="TOC Heading" w:semiHidden="1" w:uiPriority="39" w:unhideWhenUsed="1" w:qFormat="1"/>
-    <w:lsdException w:name="Plain Table 1" w:uiPriority="41"/>
-    <w:lsdException w:name="Plain Table 2" w:uiPriority="42"/>
-    <w:lsdException w:name="Plain Table 3" w:uiPriority="43"/>
-    <w:lsdException w:name="Plain Table 4" w:uiPriority="44"/>
-    <w:lsdException w:name="Plain Table 5" w:uiPriority="45"/>
-    <w:lsdException w:name="Grid Table Light" w:uiPriority="40"/>
-    <w:lsdException w:name="Grid Table 1 Light" w:uiPriority="46"/>
-    <w:lsdException w:name="Grid Table 2" w:uiPriority="47"/>
-    <w:lsdException w:name="Grid Table 3" w:uiPriority="48"/>
-    <w:lsdException w:name="Grid Table 4" w:uiPriority="49"/>
-    <w:lsdException w:name="Grid Table 5 Dark" w:uiPriority="50"/>
-    <w:lsdException w:name="Grid Table 6 Colorful" w:uiPriority="51"/>
-    <w:lsdException w:name="Grid Table 7 Colorful" w:uiPriority="52"/>
-    <w:lsdException w:name="Grid Table 1 Light Accent 1" w:uiPriority="46"/>
-    <w:lsdException w:name="Grid Table 2 Accent 1" w:uiPriority="47"/>
-    <w:lsdException w:name="Grid Table 3 Accent 1" w:uiPriority="48"/>
-    <w:lsdException w:name="Grid Table 4 Accent 1" w:uiPriority="49"/>
-    <w:lsdException w:name="Grid Table 5 Dark Accent 1" w:uiPriority="50"/>
-    <w:lsdException w:name="Grid Table 6 Colorful Accent 1" w:uiPriority="51"/>
-    <w:lsdException w:name="Grid Table 7 Colorful Accent 1" w:uiPriority="52"/>
-    <w:lsdException w:name="Grid Table 1 Light Accent 2" w:uiPriority="46"/>
-    <w:lsdException w:name="Grid Table 2 Accent 2" w:uiPriority="47"/>
-    <w:lsdException w:name="Grid Table 3 Accent 2" w:uiPriority="48"/>
-    <w:lsdException w:name="Grid Table 4 Accent 2" w:uiPriority="49"/>
-    <w:lsdException w:name="Grid Table 5 Dark Accent 2" w:uiPriority="50"/>
-    <w:lsdException w:name="Grid Table 6 Colorful Accent 2" w:uiPriority="51"/>
-    <w:lsdException w:name="Grid Table 7 Colorful Accent 2" w:uiPriority="52"/>
-    <w:lsdException w:name="Grid Table 1 Light Accent 3" w:uiPriority="46"/>
-    <w:lsdException w:name="Grid Table 2 Accent 3" w:uiPriority="47"/>
-    <w:lsdException w:name="Grid Table 3 Accent 3" w:uiPriority="48"/>
-    <w:lsdException w:name="Grid Table 4 Accent 3" w:uiPriority="49"/>
-    <w:lsdException w:name="Grid Table 5 Dark Accent 3" w:uiPriority="50"/>
-    <w:lsdException w:name="Grid Table 6 Colorful Accent 3" w:uiPriority="51"/>
-    <w:lsdException w:name="Grid Table 7 Colorful Accent 3" w:uiPriority="52"/>
-    <w:lsdException w:name="Grid Table 1 Light Accent 4" w:uiPriority="46"/>
-    <w:lsdException w:name="Grid Table 2 Accent 4" w:uiPriority="47"/>
-    <w:lsdException w:name="Grid Table 3 Accent 4" w:uiPriority="48"/>
-    <w:lsdException w:name="Grid Table 4 Accent 4" w:uiPriority="49"/>
-    <w:lsdException w:name="Grid Table 5 Dark Accent 4" w:uiPriority="50"/>
-    <w:lsdException w:name="Grid Table 6 Colorful Accent 4" w:uiPriority="51"/>
-    <w:lsdException w:name="Grid Table 7 Colorful Accent 4" w:uiPriority="52"/>
-    <w:lsdException w:name="Grid Table 1 Light Accent 5" w:uiPriority="46"/>
-    <w:lsdException w:name="Grid Table 2 Accent 5" w:uiPriority="47"/>
-    <w:lsdException w:name="Grid Table 3 Accent 5" w:uiPriority="48"/>
-    <w:lsdException w:name="Grid Table 4 Accent 5" w:uiPriority="49"/>
-    <w:lsdException w:name="Grid Table 5 Dark Accent 5" w:uiPriority="50"/>
-    <w:lsdException w:name="Grid Table 6 Colorful Accent 5" w:uiPriority="51"/>
-    <w:lsdException w:name="Grid Table 7 Colorful Accent 5" w:uiPriority="52"/>
-    <w:lsdException w:name="Grid Table 1 Light Accent 6" w:uiPriority="46"/>
-    <w:lsdException w:name="Grid Table 2 Accent 6" w:uiPriority="47"/>
-    <w:lsdException w:name="Grid Table 3 Accent 6" w:uiPriority="48"/>
-    <w:lsdException w:name="Grid Table 4 Accent 6" w:uiPriority="49"/>
-    <w:lsdException w:name="Grid Table 5 Dark Accent 6" w:uiPriority="50"/>
-    <w:lsdException w:name="Grid Table 6 Colorful Accent 6" w:uiPriority="51"/>
-    <w:lsdException w:name="Grid Table 7 Colorful Accent 6" w:uiPriority="52"/>
-    <w:lsdException w:name="List Table 1 Light" w:uiPriority="46"/>
-    <w:lsdException w:name="List Table 2" w:uiPriority="47"/>
-    <w:lsdException w:name="List Table 3" w:uiPriority="48"/>
-    <w:lsdException w:name="List Table 4" w:uiPriority="49"/>
-    <w:lsdException w:name="List Table 5 Dark" w:uiPriority="50"/>
-    <w:lsdException w:name="List Table 6 Colorful" w:uiPriority="51"/>
-    <w:lsdException w:name="List Table 7 Colorful" w:uiPriority="52"/>
-    <w:lsdException w:name="List Table 1 Light Accent 1" w:uiPriority="46"/>
-    <w:lsdException w:name="List Table 2 Accent 1" w:uiPriority="47"/>
-    <w:lsdException w:name="List Table 3 Accent 1" w:uiPriority="48"/>
-    <w:lsdException w:name="List Table 4 Accent 1" w:uiPriority="49"/>
-    <w:lsdException w:name="List Table 5 Dark Accent 1" w:uiPriority="50"/>
-    <w:lsdException w:name="List Table 6 Colorful Accent 1" w:uiPriority="51"/>
-    <w:lsdException w:name="List Table 7 Colorful Accent 1" w:uiPriority="52"/>
-    <w:lsdException w:name="List Table 1 Light Accent 2" w:uiPriority="46"/>
-    <w:lsdException w:name="List Table 2 Accent 2" w:uiPriority="47"/>
-    <w:lsdException w:name="List Table 3 Accent 2" w:uiPriority="48"/>
-    <w:lsdException w:name="List Table 4 Accent 2" w:uiPriority="49"/>
-    <w:lsdException w:name="List Table 5 Dark Accent 2" w:uiPriority="50"/>
-    <w:lsdException w:name="List Table 6 Colorful Accent 2" w:uiPriority="51"/>
-    <w:lsdException w:name="List Table 7 Colorful Accent 2" w:uiPriority="52"/>
-    <w:lsdException w:name="List Table 1 Light Accent 3" w:uiPriority="46"/>
-    <w:lsdException w:name="List Table 2 Accent 3" w:uiPriority="47"/>
-    <w:lsdException w:name="List Table 3 Accent 3" w:uiPriority="48"/>
-    <w:lsdException w:name="List Table 4 Accent 3" w:uiPriority="49"/>
-    <w:lsdException w:name="List Table 5 Dark Accent 3" w:uiPriority="50"/>
-    <w:lsdException w:name="List Table 6 Colorful Accent 3" w:uiPriority="51"/>
-    <w:lsdException w:name="List Table 7 Colorful Accent 3" w:uiPriority="52"/>
-    <w:lsdException w:name="List Table 1 Light Accent 4" w:uiPriority="46"/>
-    <w:lsdException w:name="List Table 2 Accent 4" w:uiPriority="47"/>
-    <w:lsdException w:name="List Table 3 Accent 4" w:uiPriority="48"/>
-    <w:lsdException w:name="List Table 4 Accent 4" w:uiPriority="49"/>
-    <w:lsdException w:name="List Table 5 Dark Accent 4" w:uiPriority="50"/>
-    <w:lsdException w:name="List Table 6 Colorful Accent 4" w:uiPriority="51"/>
-    <w:lsdException w:name="List Table 7 Colorful Accent 4" w:uiPriority="52"/>
-    <w:lsdException w:name="List Table 1 Light Accent 5" w:uiPriority="46"/>
-    <w:lsdException w:name="List Table 2 Accent 5" w:uiPriority="47"/>
-    <w:lsdException w:name="List Table 3 Accent 5" w:uiPriority="48"/>
-    <w:lsdException w:name="List Table 4 Accent 5" w:uiPriority="49"/>
-    <w:lsdException w:name="List Table 5 Dark Accent 5" w:uiPriority="50"/>
-    <w:lsdException w:name="List Table 6 Colorful Accent 5" w:uiPriority="51"/>
-    <w:lsdException w:name="List Table 7 Colorful Accent 5" w:uiPriority="52"/>
-    <w:lsdException w:name="List Table 1 Light Accent 6" w:uiPriority="46"/>
-    <w:lsdException w:name="List Table 2 Accent 6" w:uiPriority="47"/>
-    <w:lsdException w:name="List Table 3 Accent 6" w:uiPriority="48"/>
-    <w:lsdException w:name="List Table 4 Accent 6" w:uiPriority="49"/>
-    <w:lsdException w:name="List Table 5 Dark Accent 6" w:uiPriority="50"/>
-    <w:lsdException w:name="List Table 6 Colorful Accent 6" w:uiPriority="51"/>
-    <w:lsdException w:name="List Table 7 Colorful Accent 6" w:uiPriority="52"/>
-  </w:latentStyles>
-  <w:style w:type="paragraph" w:default="1" w:styleId="Normal">
-    <w:name w:val="Normal"/>
-    <w:qFormat/>
-  </w:style>
-  <w:style w:type="character" w:default="1" w:styleId="Fuentedeprrafopredeter">
-    <w:name w:val="Default Paragraph Font"/>
-    <w:uiPriority w:val="1"/>
-    <w:semiHidden/>
-    <w:unhideWhenUsed/>
-  </w:style>
-  <w:style w:type="table" w:default="1" w:styleId="Tablanormal">
-    <w:name w:val="Normal Table"/>
-    <w:uiPriority w:val="99"/>
-    <w:semiHidden/>
-    <w:unhideWhenUsed/>
-    <w:tblPr>
-      <w:tblInd w:w="0" w:type="dxa"/>
-      <w:tblCellMar>
-        <w:top w:w="0" w:type="dxa"/>
-        <w:left w:w="108" w:type="dxa"/>
-        <w:bottom w:w="0" w:type="dxa"/>
-        <w:right w:w="108" w:type="dxa"/>
-      </w:tblCellMar>
-    </w:tblPr>
-  </w:style>
-  <w:style w:type="numbering" w:default="1" w:styleId="Sinlista">
-    <w:name w:val="No List"/>
-    <w:uiPriority w:val="99"/>
-    <w:semiHidden/>
-    <w:unhideWhenUsed/>
-  </w:style>
-  <w:style w:type="paragraph" w:customStyle="1" w:styleId="1DC6CB0C1BAB4CD1AE564113B40C85EB">
-    <w:name w:val="1DC6CB0C1BAB4CD1AE564113B40C85EB"/>
-    <w:rsid w:val="005F1308"/>
-  </w:style>
-  <w:style w:type="paragraph" w:customStyle="1" w:styleId="AF437C4FC0C64F2388E0C0B1C317ADA3">
-    <w:name w:val="AF437C4FC0C64F2388E0C0B1C317ADA3"/>
-    <w:rsid w:val="005F1308"/>
-  </w:style>
-  <w:style w:type="paragraph" w:customStyle="1" w:styleId="2BE3E59202E24FC5AAED9122588080B1">
-    <w:name w:val="2BE3E59202E24FC5AAED9122588080B1"/>
-    <w:rsid w:val="005F1308"/>
-  </w:style>
-</w:styles>
-</file>
-
-<file path=word/glossary/webSettings.xml><?xml version="1.0" encoding="utf-8"?>
-<w:webSettings xmlns:mc="http://schemas.openxmlformats.org/markup-compatibility/2006" xmlns:r="http://schemas.openxmlformats.org/officeDocument/2006/relationships" xmlns:w="http://schemas.openxmlformats.org/wordprocessingml/2006/main" xmlns:w14="http://schemas.microsoft.com/office/word/2010/wordml" xmlns:w15="http://schemas.microsoft.com/office/word/2012/wordml" mc:Ignorable="w14 w15">
-  <w:optimizeForBrowser/>
-  <w:allowPNG/>
-</w:webSettings>
-</file>
-
 <file path=word/theme/theme1.xml><?xml version="1.0" encoding="utf-8"?>
 <a:theme xmlns:a="http://schemas.openxmlformats.org/drawingml/2006/main" name="Tema de Office">
   <a:themeElements>
@@ -6251,7 +7291,7 @@
 </file>
 
 <file path=customXml/itemProps1.xml><?xml version="1.0" encoding="utf-8"?>
-<ds:datastoreItem xmlns:ds="http://schemas.openxmlformats.org/officeDocument/2006/customXml" ds:itemID="{0104F210-D9BD-4DEF-A186-EFFD517BD611}">
+<ds:datastoreItem xmlns:ds="http://schemas.openxmlformats.org/officeDocument/2006/customXml" ds:itemID="{E9770037-AAF7-45FE-9C79-F478A9FFEEC5}">
   <ds:schemaRefs>
     <ds:schemaRef ds:uri="http://schemas.openxmlformats.org/officeDocument/2006/bibliography"/>
   </ds:schemaRefs>

</xml_diff>

<commit_message>
Se valida el usuario y se agrega el boton de regresar al menu principal, desde la forma de resgistrar usuario
Colaboradores:
 -Kevin Francisco Hernandez Nieto
 -Jesus Andres Gonzalez Alarcon
</commit_message>
<xml_diff>
--- a/Documentos/Manual de Usuario.docx
+++ b/Documentos/Manual de Usuario.docx
@@ -1428,8 +1428,13 @@
         <w:ind w:left="708"/>
       </w:pPr>
       <w:r>
-        <w:t xml:space="preserve">Permite el control de entrada y salida de personal y bienes de la empresa, permite la creación de reportes por medios de los archivos tipo (Excel y PDF).  </w:t>
-      </w:r>
+        <w:t>Permite el control de entrada y salida de personal y bienes de la empresa, permite la creación de reportes por medios de l</w:t>
+      </w:r>
+      <w:r>
+        <w:t>os archivos tipo (Excel y PDF)</w:t>
+      </w:r>
+      <w:bookmarkStart w:id="1" w:name="_GoBack"/>
+      <w:bookmarkEnd w:id="1"/>
     </w:p>
     <w:p>
       <w:pPr>
@@ -1439,11 +1444,11 @@
           <w:numId w:val="3"/>
         </w:numPr>
       </w:pPr>
-      <w:bookmarkStart w:id="1" w:name="_Toc485896892"/>
+      <w:bookmarkStart w:id="2" w:name="_Toc485896892"/>
       <w:r>
         <w:t>Modelo de Ingreso</w:t>
       </w:r>
-      <w:bookmarkEnd w:id="1"/>
+      <w:bookmarkEnd w:id="2"/>
     </w:p>
     <w:p>
       <w:pPr>
@@ -1485,11 +1490,11 @@
           <w:numId w:val="3"/>
         </w:numPr>
       </w:pPr>
-      <w:bookmarkStart w:id="2" w:name="_Toc485896893"/>
+      <w:bookmarkStart w:id="3" w:name="_Toc485896893"/>
       <w:r>
         <w:t>Modelo de validación</w:t>
       </w:r>
-      <w:bookmarkEnd w:id="2"/>
+      <w:bookmarkEnd w:id="3"/>
     </w:p>
     <w:p>
       <w:pPr>
@@ -1507,11 +1512,11 @@
           <w:numId w:val="3"/>
         </w:numPr>
       </w:pPr>
-      <w:bookmarkStart w:id="3" w:name="_Toc485896894"/>
+      <w:bookmarkStart w:id="4" w:name="_Toc485896894"/>
       <w:r>
         <w:t>Modelo de  Reporte</w:t>
       </w:r>
-      <w:bookmarkEnd w:id="3"/>
+      <w:bookmarkEnd w:id="4"/>
     </w:p>
     <w:p>
       <w:pPr>
@@ -1548,12 +1553,12 @@
           <w:numId w:val="5"/>
         </w:numPr>
       </w:pPr>
-      <w:bookmarkStart w:id="4" w:name="_Toc485896895"/>
+      <w:bookmarkStart w:id="5" w:name="_Toc485896895"/>
       <w:r>
         <w:lastRenderedPageBreak/>
         <w:t>Manejo de la aplicación</w:t>
       </w:r>
-      <w:bookmarkEnd w:id="4"/>
+      <w:bookmarkEnd w:id="5"/>
     </w:p>
     <w:p/>
     <w:p>
@@ -1564,14 +1569,14 @@
           <w:numId w:val="3"/>
         </w:numPr>
       </w:pPr>
-      <w:bookmarkStart w:id="5" w:name="_Toc485896896"/>
+      <w:bookmarkStart w:id="6" w:name="_Toc485896896"/>
       <w:r>
         <w:t xml:space="preserve">Ingreso de </w:t>
       </w:r>
       <w:r>
         <w:t>la aplicación</w:t>
       </w:r>
-      <w:bookmarkEnd w:id="5"/>
+      <w:bookmarkEnd w:id="6"/>
     </w:p>
     <w:p>
       <w:pPr>
@@ -1680,14 +1685,14 @@
           <w:numId w:val="3"/>
         </w:numPr>
       </w:pPr>
-      <w:bookmarkStart w:id="6" w:name="_Toc485896897"/>
+      <w:bookmarkStart w:id="7" w:name="_Toc485896897"/>
       <w:r>
         <w:t>I</w:t>
       </w:r>
       <w:r>
         <w:t>nicio de sección</w:t>
       </w:r>
-      <w:bookmarkEnd w:id="6"/>
+      <w:bookmarkEnd w:id="7"/>
     </w:p>
     <w:p>
       <w:pPr>
@@ -2074,12 +2079,12 @@
           <w:numId w:val="3"/>
         </w:numPr>
       </w:pPr>
-      <w:bookmarkStart w:id="7" w:name="_Toc485896898"/>
+      <w:bookmarkStart w:id="8" w:name="_Toc485896898"/>
       <w:r>
         <w:lastRenderedPageBreak/>
         <w:t>Ingreso de administrador</w:t>
       </w:r>
-      <w:bookmarkEnd w:id="7"/>
+      <w:bookmarkEnd w:id="8"/>
     </w:p>
     <w:p>
       <w:pPr>
@@ -2160,14 +2165,14 @@
           <w:numId w:val="3"/>
         </w:numPr>
       </w:pPr>
-      <w:bookmarkStart w:id="8" w:name="_Toc485896899"/>
+      <w:bookmarkStart w:id="9" w:name="_Toc485896899"/>
       <w:r>
         <w:t>Registro de usuar</w:t>
       </w:r>
       <w:r>
         <w:t>io:</w:t>
       </w:r>
-      <w:bookmarkEnd w:id="8"/>
+      <w:bookmarkEnd w:id="9"/>
     </w:p>
     <w:p>
       <w:pPr>
@@ -2669,14 +2674,9 @@
       <w:r>
         <w:t xml:space="preserve"> (imagen del </w:t>
       </w:r>
-      <w:proofErr w:type="gramStart"/>
       <w:r>
         <w:lastRenderedPageBreak/>
-        <w:t>lápiz</w:t>
-      </w:r>
-      <w:proofErr w:type="gramEnd"/>
-      <w:r>
-        <w:t xml:space="preserve"> en el papel)</w:t>
+        <w:t>lápiz en el papel)</w:t>
       </w:r>
       <w:r>
         <w:t xml:space="preserve"> o eliminar un registro</w:t>
@@ -2854,14 +2854,14 @@
           <w:numId w:val="3"/>
         </w:numPr>
       </w:pPr>
-      <w:bookmarkStart w:id="9" w:name="_Toc485896900"/>
+      <w:bookmarkStart w:id="10" w:name="_Toc485896900"/>
       <w:r>
         <w:t>Registro de personal</w:t>
       </w:r>
       <w:r>
         <w:t>:</w:t>
       </w:r>
-      <w:bookmarkEnd w:id="9"/>
+      <w:bookmarkEnd w:id="10"/>
     </w:p>
     <w:p>
       <w:pPr>
@@ -3154,19 +3154,11 @@
       <w:pPr>
         <w:ind w:left="2124"/>
       </w:pPr>
-      <w:proofErr w:type="spellStart"/>
-      <w:r>
-        <w:rPr>
-          <w:b/>
-        </w:rPr>
-        <w:t>Nis</w:t>
-      </w:r>
-      <w:proofErr w:type="spellEnd"/>
-      <w:r>
-        <w:rPr>
-          <w:b/>
-        </w:rPr>
-        <w:t xml:space="preserve"> Aprendiz: </w:t>
+      <w:r>
+        <w:rPr>
+          <w:b/>
+        </w:rPr>
+        <w:t xml:space="preserve">Nis Aprendiz: </w:t>
       </w:r>
       <w:r>
         <w:t xml:space="preserve">Ingresa el código que se tiene en el carnet de los aprendices o los funcionarios del </w:t>
@@ -3253,6 +3245,8 @@
       <w:r>
         <w:rPr>
           <w:b/>
+          <w:noProof/>
+          <w:lang w:eastAsia="es-CO"/>
         </w:rPr>
         <w:drawing>
           <wp:anchor distT="0" distB="0" distL="114300" distR="114300" simplePos="0" relativeHeight="251670528" behindDoc="0" locked="0" layoutInCell="1" allowOverlap="1" wp14:anchorId="18A8F60F" wp14:editId="24F46156">
@@ -3334,6 +3328,8 @@
       <w:r>
         <w:rPr>
           <w:b/>
+          <w:noProof/>
+          <w:lang w:eastAsia="es-CO"/>
         </w:rPr>
         <w:drawing>
           <wp:anchor distT="0" distB="0" distL="114300" distR="114300" simplePos="0" relativeHeight="251671552" behindDoc="0" locked="0" layoutInCell="1" allowOverlap="1" wp14:anchorId="3E6D1BE5" wp14:editId="7AD3F947">
@@ -3492,15 +3488,7 @@
         <w:t>Imagen de buscar:</w:t>
       </w:r>
       <w:r>
-        <w:t xml:space="preserve"> Busca una persona por la identificación o el </w:t>
-      </w:r>
-      <w:proofErr w:type="spellStart"/>
-      <w:r>
-        <w:t>Nis</w:t>
-      </w:r>
-      <w:proofErr w:type="spellEnd"/>
-      <w:r>
-        <w:t xml:space="preserve"> Aprendiz. El formato de buscar se muestra a continuación:</w:t>
+        <w:t xml:space="preserve"> Busca una persona por la identificación o el Nis Aprendiz. El formato de buscar se muestra a continuación:</w:t>
       </w:r>
     </w:p>
     <w:p>
@@ -3601,14 +3589,14 @@
           <w:numId w:val="3"/>
         </w:numPr>
       </w:pPr>
-      <w:bookmarkStart w:id="10" w:name="_Toc485896901"/>
+      <w:bookmarkStart w:id="11" w:name="_Toc485896901"/>
       <w:r>
         <w:t>Control de entrada y salida</w:t>
       </w:r>
       <w:r>
         <w:t>:</w:t>
       </w:r>
-      <w:bookmarkEnd w:id="10"/>
+      <w:bookmarkEnd w:id="11"/>
     </w:p>
     <w:p>
       <w:pPr>
@@ -3921,19 +3909,11 @@
       <w:pPr>
         <w:ind w:left="2124"/>
       </w:pPr>
-      <w:proofErr w:type="spellStart"/>
-      <w:r>
-        <w:rPr>
-          <w:b/>
-        </w:rPr>
-        <w:t>Cod</w:t>
-      </w:r>
-      <w:proofErr w:type="spellEnd"/>
-      <w:r>
-        <w:rPr>
-          <w:b/>
-        </w:rPr>
-        <w:t xml:space="preserve">. Barras: </w:t>
+      <w:r>
+        <w:rPr>
+          <w:b/>
+        </w:rPr>
+        <w:t xml:space="preserve">Cod. Barras: </w:t>
       </w:r>
       <w:r>
         <w:t>Código de barras que se coloca el equipo que se identificara únicamente en el centro</w:t>
@@ -3986,6 +3966,8 @@
       <w:r>
         <w:rPr>
           <w:b/>
+          <w:noProof/>
+          <w:lang w:eastAsia="es-CO"/>
         </w:rPr>
         <w:drawing>
           <wp:anchor distT="0" distB="0" distL="114300" distR="114300" simplePos="0" relativeHeight="251674624" behindDoc="0" locked="0" layoutInCell="1" allowOverlap="1" wp14:anchorId="66958C64" wp14:editId="1237D90F">
@@ -4093,6 +4075,8 @@
       <w:r>
         <w:rPr>
           <w:b/>
+          <w:noProof/>
+          <w:lang w:eastAsia="es-CO"/>
         </w:rPr>
         <w:drawing>
           <wp:anchor distT="0" distB="0" distL="114300" distR="114300" simplePos="0" relativeHeight="251675648" behindDoc="0" locked="0" layoutInCell="1" allowOverlap="1" wp14:anchorId="333BA1BD" wp14:editId="11B8901A">
@@ -4181,14 +4165,14 @@
           <w:numId w:val="3"/>
         </w:numPr>
       </w:pPr>
-      <w:bookmarkStart w:id="11" w:name="_Toc485896902"/>
+      <w:bookmarkStart w:id="12" w:name="_Toc485896902"/>
       <w:r>
         <w:t>Reportes</w:t>
       </w:r>
       <w:r>
         <w:t>:</w:t>
       </w:r>
-      <w:bookmarkEnd w:id="11"/>
+      <w:bookmarkEnd w:id="12"/>
     </w:p>
     <w:p>
       <w:pPr>
@@ -4549,7 +4533,7 @@
         <w:pStyle w:val="Ttulo3"/>
         <w:ind w:left="2160"/>
       </w:pPr>
-      <w:bookmarkStart w:id="12" w:name="_Toc485896903"/>
+      <w:bookmarkStart w:id="13" w:name="_Toc485896903"/>
       <w:r>
         <w:rPr>
           <w:noProof/>
@@ -4628,20 +4612,12 @@
         </w:numPr>
       </w:pPr>
       <w:r>
-        <w:t>Imagen de la puerta (</w:t>
-      </w:r>
-      <w:proofErr w:type="spellStart"/>
-      <w:r>
-        <w:t>Logout</w:t>
-      </w:r>
-      <w:proofErr w:type="spellEnd"/>
-      <w:r>
-        <w:t>)</w:t>
+        <w:t>Imagen de la puerta (Logout)</w:t>
       </w:r>
       <w:r>
         <w:t>:</w:t>
       </w:r>
-      <w:bookmarkEnd w:id="12"/>
+      <w:bookmarkEnd w:id="13"/>
     </w:p>
     <w:p>
       <w:pPr>
@@ -4664,14 +4640,14 @@
           <w:numId w:val="3"/>
         </w:numPr>
       </w:pPr>
-      <w:bookmarkStart w:id="13" w:name="_Toc485896904"/>
+      <w:bookmarkStart w:id="14" w:name="_Toc485896904"/>
       <w:r>
         <w:t>Ingreso de</w:t>
       </w:r>
       <w:r>
         <w:t xml:space="preserve"> Invitado o celador</w:t>
       </w:r>
-      <w:bookmarkEnd w:id="13"/>
+      <w:bookmarkEnd w:id="14"/>
       <w:r>
         <w:t xml:space="preserve"> </w:t>
       </w:r>
@@ -4681,11 +4657,11 @@
         <w:pStyle w:val="Ttulo3"/>
         <w:ind w:left="2160"/>
       </w:pPr>
-      <w:bookmarkStart w:id="14" w:name="_Toc485896905"/>
+      <w:bookmarkStart w:id="15" w:name="_Toc485896905"/>
       <w:r>
         <w:t>Control de entrada y salida:</w:t>
       </w:r>
-      <w:bookmarkEnd w:id="14"/>
+      <w:bookmarkEnd w:id="15"/>
     </w:p>
     <w:p>
       <w:pPr>
@@ -4913,19 +4889,11 @@
       <w:pPr>
         <w:ind w:left="2124"/>
       </w:pPr>
-      <w:proofErr w:type="spellStart"/>
-      <w:r>
-        <w:rPr>
-          <w:b/>
-        </w:rPr>
-        <w:t>Cod</w:t>
-      </w:r>
-      <w:proofErr w:type="spellEnd"/>
-      <w:r>
-        <w:rPr>
-          <w:b/>
-        </w:rPr>
-        <w:t xml:space="preserve">. Barras: </w:t>
+      <w:r>
+        <w:rPr>
+          <w:b/>
+        </w:rPr>
+        <w:t xml:space="preserve">Cod. Barras: </w:t>
       </w:r>
       <w:r>
         <w:t>Código de barras que se coloca el equipo que se identificara únicamente en el centro</w:t>
@@ -4978,6 +4946,10 @@
         <w:ind w:left="2124"/>
       </w:pPr>
       <w:r>
+        <w:rPr>
+          <w:noProof/>
+          <w:lang w:eastAsia="es-CO"/>
+        </w:rPr>
         <w:drawing>
           <wp:anchor distT="0" distB="0" distL="114300" distR="114300" simplePos="0" relativeHeight="251679744" behindDoc="0" locked="0" layoutInCell="1" allowOverlap="1" wp14:anchorId="6A9BFD0E" wp14:editId="7D47E1D7">
             <wp:simplePos x="0" y="0"/>
@@ -5056,6 +5028,10 @@
         <w:ind w:left="2124"/>
       </w:pPr>
       <w:r>
+        <w:rPr>
+          <w:noProof/>
+          <w:lang w:eastAsia="es-CO"/>
+        </w:rPr>
         <w:drawing>
           <wp:anchor distT="0" distB="0" distL="114300" distR="114300" simplePos="0" relativeHeight="251680768" behindDoc="0" locked="0" layoutInCell="1" allowOverlap="1" wp14:anchorId="3DD8A484" wp14:editId="3B2C2B9A">
             <wp:simplePos x="0" y="0"/>
@@ -5129,10 +5105,7 @@
         <w:t>limpia la información de los campos y envía de nuevo al formulario de Control de entrada y salida</w:t>
       </w:r>
     </w:p>
-    <w:p>
-      <w:bookmarkStart w:id="15" w:name="_GoBack"/>
-      <w:bookmarkEnd w:id="15"/>
-    </w:p>
+    <w:p/>
     <w:p/>
     <w:p/>
     <w:p>
@@ -5311,11 +5284,9 @@
       <w:r>
         <w:t xml:space="preserve">consiste en un sistema de codificación creado </w:t>
       </w:r>
-      <w:proofErr w:type="spellStart"/>
       <w:r>
         <w:t>atraves</w:t>
       </w:r>
-      <w:proofErr w:type="spellEnd"/>
       <w:r>
         <w:t xml:space="preserve"> de series de líneas y espacios paralelos de distinto grosor.</w:t>
       </w:r>
@@ -5404,19 +5375,11 @@
       <w:pPr>
         <w:ind w:left="708"/>
       </w:pPr>
-      <w:proofErr w:type="spellStart"/>
-      <w:r>
-        <w:rPr>
-          <w:b/>
-        </w:rPr>
-        <w:t>Nis</w:t>
-      </w:r>
-      <w:proofErr w:type="spellEnd"/>
-      <w:r>
-        <w:rPr>
-          <w:b/>
-        </w:rPr>
-        <w:t xml:space="preserve">: </w:t>
+      <w:r>
+        <w:rPr>
+          <w:b/>
+        </w:rPr>
+        <w:t xml:space="preserve">Nis: </w:t>
       </w:r>
       <w:r>
         <w:t xml:space="preserve">código de barras perteneciente al carnet de los aprendices </w:t>
@@ -5430,13 +5393,7 @@
         <w:rPr>
           <w:b/>
         </w:rPr>
-        <w:t>Equipo</w:t>
-      </w:r>
-      <w:r>
-        <w:rPr>
-          <w:b/>
-        </w:rPr>
-        <w:t>:</w:t>
+        <w:t>Equipo:</w:t>
       </w:r>
       <w:r>
         <w:t xml:space="preserve"> elementos de computo que se ingresan a la empresa y deberán </w:t>
@@ -7291,7 +7248,7 @@
 </file>
 
 <file path=customXml/itemProps1.xml><?xml version="1.0" encoding="utf-8"?>
-<ds:datastoreItem xmlns:ds="http://schemas.openxmlformats.org/officeDocument/2006/customXml" ds:itemID="{E9770037-AAF7-45FE-9C79-F478A9FFEEC5}">
+<ds:datastoreItem xmlns:ds="http://schemas.openxmlformats.org/officeDocument/2006/customXml" ds:itemID="{BA47B33D-3ABA-4704-85B9-93A8805B5FE6}">
   <ds:schemaRefs>
     <ds:schemaRef ds:uri="http://schemas.openxmlformats.org/officeDocument/2006/bibliography"/>
   </ds:schemaRefs>

</xml_diff>